<commit_message>
minor changes hardly final product
</commit_message>
<xml_diff>
--- a/ЗвітПроект.docx
+++ b/ЗвітПроект.docx
@@ -2,199 +2,1119 @@
 <file path=word/document.xml><?xml version="1.0" encoding="utf-8"?>
 <w:document xmlns:wpc="http://schemas.microsoft.com/office/word/2010/wordprocessingCanvas" xmlns:cx="http://schemas.microsoft.com/office/drawing/2014/chartex" xmlns:cx1="http://schemas.microsoft.com/office/drawing/2015/9/8/chartex" xmlns:cx2="http://schemas.microsoft.com/office/drawing/2015/10/21/chartex" xmlns:cx3="http://schemas.microsoft.com/office/drawing/2016/5/9/chartex" xmlns:cx4="http://schemas.microsoft.com/office/drawing/2016/5/10/chartex" xmlns:cx5="http://schemas.microsoft.com/office/drawing/2016/5/11/chartex" xmlns:cx6="http://schemas.microsoft.com/office/drawing/2016/5/12/chartex" xmlns:cx7="http://schemas.microsoft.com/office/drawing/2016/5/13/chartex" xmlns:cx8="http://schemas.microsoft.com/office/drawing/2016/5/14/chartex" xmlns:mc="http://schemas.openxmlformats.org/markup-compatibility/2006" xmlns:aink="http://schemas.microsoft.com/office/drawing/2016/ink" xmlns:am3d="http://schemas.microsoft.com/office/drawing/2017/model3d" xmlns:o="urn:schemas-microsoft-com:office:office" xmlns:r="http://schemas.openxmlformats.org/officeDocument/2006/relationships" xmlns:m="http://schemas.openxmlformats.org/officeDocument/2006/math" xmlns:v="urn:schemas-microsoft-com:vml" xmlns:wp14="http://schemas.microsoft.com/office/word/2010/wordprocessingDrawing" xmlns:wp="http://schemas.openxmlformats.org/drawingml/2006/wordprocessingDrawing" xmlns:w10="urn:schemas-microsoft-com:office:word" xmlns:w="http://schemas.openxmlformats.org/wordprocessingml/2006/main" xmlns:w14="http://schemas.microsoft.com/office/word/2010/wordml" xmlns:w15="http://schemas.microsoft.com/office/word/2012/wordml" xmlns:w16cex="http://schemas.microsoft.com/office/word/2018/wordml/cex" xmlns:w16cid="http://schemas.microsoft.com/office/word/2016/wordml/cid" xmlns:w16="http://schemas.microsoft.com/office/word/2018/wordml" xmlns:w16sdtdh="http://schemas.microsoft.com/office/word/2020/wordml/sdtdatahash" xmlns:w16se="http://schemas.microsoft.com/office/word/2015/wordml/symex" xmlns:wpg="http://schemas.microsoft.com/office/word/2010/wordprocessingGroup" xmlns:wpi="http://schemas.microsoft.com/office/word/2010/wordprocessingInk" xmlns:wne="http://schemas.microsoft.com/office/word/2006/wordml" xmlns:wps="http://schemas.microsoft.com/office/word/2010/wordprocessingShape" mc:Ignorable="w14 w15 w16se w16cid w16 w16cex w16sdtdh wp14">
   <w:body>
+    <w:sdt>
+      <w:sdtPr>
+        <w:id w:val="444968053"/>
+        <w:docPartObj>
+          <w:docPartGallery w:val="Cover Pages"/>
+          <w:docPartUnique/>
+        </w:docPartObj>
+      </w:sdtPr>
+      <w:sdtEndPr>
+        <w:rPr>
+          <w:lang w:val="en-US"/>
+        </w:rPr>
+      </w:sdtEndPr>
+      <w:sdtContent>
+        <w:p>
+          <w:r>
+            <w:rPr>
+              <w:noProof/>
+            </w:rPr>
+            <mc:AlternateContent>
+              <mc:Choice Requires="wpg">
+                <w:drawing>
+                  <wp:anchor distT="0" distB="0" distL="114300" distR="114300" simplePos="0" relativeHeight="251679744" behindDoc="0" locked="0" layoutInCell="1" allowOverlap="1" wp14:anchorId="768764D2" wp14:editId="1A40391F">
+                    <wp:simplePos x="0" y="0"/>
+                    <wp:positionH relativeFrom="page">
+                      <wp:posOffset>4533900</wp:posOffset>
+                    </wp:positionH>
+                    <wp:positionV relativeFrom="page">
+                      <wp:align>top</wp:align>
+                    </wp:positionV>
+                    <wp:extent cx="3149600" cy="10058400"/>
+                    <wp:effectExtent l="0" t="0" r="0" b="0"/>
+                    <wp:wrapNone/>
+                    <wp:docPr id="453" name="Група 453"/>
+                    <wp:cNvGraphicFramePr/>
+                    <a:graphic xmlns:a="http://schemas.openxmlformats.org/drawingml/2006/main">
+                      <a:graphicData uri="http://schemas.microsoft.com/office/word/2010/wordprocessingGroup">
+                        <wpg:wgp>
+                          <wpg:cNvGrpSpPr/>
+                          <wpg:grpSpPr>
+                            <a:xfrm>
+                              <a:off x="0" y="0"/>
+                              <a:ext cx="3149600" cy="10058400"/>
+                              <a:chOff x="0" y="0"/>
+                              <a:chExt cx="3113670" cy="10058400"/>
+                            </a:xfrm>
+                            <a:solidFill>
+                              <a:srgbClr val="0B4F6C"/>
+                            </a:solidFill>
+                          </wpg:grpSpPr>
+                          <wps:wsp>
+                            <wps:cNvPr id="460" name="Прямокутник 460"/>
+                            <wps:cNvSpPr>
+                              <a:spLocks noChangeArrowheads="1"/>
+                            </wps:cNvSpPr>
+                            <wps:spPr bwMode="auto">
+                              <a:xfrm>
+                                <a:off x="117206" y="0"/>
+                                <a:ext cx="2968893" cy="10058400"/>
+                              </a:xfrm>
+                              <a:prstGeom prst="rect">
+                                <a:avLst/>
+                              </a:prstGeom>
+                              <a:grpFill/>
+                              <a:extLst>
+                                <a:ext uri="{91240B29-F687-4F45-9708-019B960494DF}">
+                                  <a14:hiddenLine xmlns:a14="http://schemas.microsoft.com/office/drawing/2010/main" w="9525">
+                                    <a:solidFill>
+                                      <a:srgbClr val="D8D8D8"/>
+                                    </a:solidFill>
+                                    <a:miter lim="800000"/>
+                                    <a:headEnd/>
+                                    <a:tailEnd/>
+                                  </a14:hiddenLine>
+                                </a:ext>
+                              </a:extLst>
+                            </wps:spPr>
+                            <wps:bodyPr rot="0" vert="horz" wrap="square" lIns="91440" tIns="45720" rIns="91440" bIns="45720" anchor="t" anchorCtr="0" upright="1">
+                              <a:noAutofit/>
+                            </wps:bodyPr>
+                          </wps:wsp>
+                          <wps:wsp>
+                            <wps:cNvPr id="461" name="Прямокутник 461"/>
+                            <wps:cNvSpPr>
+                              <a:spLocks noChangeArrowheads="1"/>
+                            </wps:cNvSpPr>
+                            <wps:spPr bwMode="auto">
+                              <a:xfrm>
+                                <a:off x="13854" y="0"/>
+                                <a:ext cx="3099816" cy="2377440"/>
+                              </a:xfrm>
+                              <a:prstGeom prst="rect">
+                                <a:avLst/>
+                              </a:prstGeom>
+                              <a:noFill/>
+                              <a:extLst>
+                                <a:ext uri="{91240B29-F687-4F45-9708-019B960494DF}">
+                                  <a14:hiddenLine xmlns:a14="http://schemas.microsoft.com/office/drawing/2010/main" w="12700">
+                                    <a:solidFill>
+                                      <a:srgbClr val="FFFFFF"/>
+                                    </a:solidFill>
+                                    <a:miter lim="800000"/>
+                                    <a:headEnd/>
+                                    <a:tailEnd/>
+                                  </a14:hiddenLine>
+                                </a:ext>
+                                <a:ext uri="{AF507438-7753-43E0-B8FC-AC1667EBCBE1}">
+                                  <a14:hiddenEffects xmlns:a14="http://schemas.microsoft.com/office/drawing/2010/main">
+                                    <a:effectLst>
+                                      <a:outerShdw dist="53882" dir="2700000" algn="ctr" rotWithShape="0">
+                                        <a:srgbClr val="D8D8D8"/>
+                                      </a:outerShdw>
+                                    </a:effectLst>
+                                  </a14:hiddenEffects>
+                                </a:ext>
+                              </a:extLst>
+                            </wps:spPr>
+                            <wps:txbx>
+                              <w:txbxContent>
+                                <w:sdt>
+                                  <w:sdtPr>
+                                    <w:rPr>
+                                      <w:color w:val="FBFBFF"/>
+                                      <w:sz w:val="96"/>
+                                      <w:szCs w:val="96"/>
+                                    </w:rPr>
+                                    <w:alias w:val="Рік"/>
+                                    <w:id w:val="1012341074"/>
+                                    <w:dataBinding w:prefixMappings="xmlns:ns0='http://schemas.microsoft.com/office/2006/coverPageProps'" w:xpath="/ns0:CoverPageProperties[1]/ns0:PublishDate[1]" w:storeItemID="{55AF091B-3C7A-41E3-B477-F2FDAA23CFDA}"/>
+                                    <w:date w:fullDate="2023-01-01T00:00:00Z">
+                                      <w:dateFormat w:val="yyyy"/>
+                                      <w:lid w:val="uk-UA"/>
+                                      <w:storeMappedDataAs w:val="dateTime"/>
+                                      <w:calendar w:val="gregorian"/>
+                                    </w:date>
+                                  </w:sdtPr>
+                                  <w:sdtContent>
+                                    <w:p>
+                                      <w:pPr>
+                                        <w:pStyle w:val="a8"/>
+                                        <w:rPr>
+                                          <w:color w:val="FFFFFF" w:themeColor="background1"/>
+                                          <w:sz w:val="96"/>
+                                          <w:szCs w:val="96"/>
+                                        </w:rPr>
+                                      </w:pPr>
+                                      <w:r>
+                                        <w:rPr>
+                                          <w:color w:val="FBFBFF"/>
+                                          <w:sz w:val="96"/>
+                                          <w:szCs w:val="96"/>
+                                          <w:lang w:val="en-US"/>
+                                        </w:rPr>
+                                        <w:t>2023</w:t>
+                                      </w:r>
+                                    </w:p>
+                                  </w:sdtContent>
+                                </w:sdt>
+                              </w:txbxContent>
+                            </wps:txbx>
+                            <wps:bodyPr rot="0" vert="horz" wrap="square" lIns="365760" tIns="182880" rIns="182880" bIns="182880" anchor="b" anchorCtr="0" upright="1">
+                              <a:noAutofit/>
+                            </wps:bodyPr>
+                          </wps:wsp>
+                          <wps:wsp>
+                            <wps:cNvPr id="462" name="Прямокутник 9"/>
+                            <wps:cNvSpPr>
+                              <a:spLocks noChangeArrowheads="1"/>
+                            </wps:cNvSpPr>
+                            <wps:spPr bwMode="auto">
+                              <a:xfrm>
+                                <a:off x="0" y="6761018"/>
+                                <a:ext cx="3089515" cy="2833370"/>
+                              </a:xfrm>
+                              <a:prstGeom prst="rect">
+                                <a:avLst/>
+                              </a:prstGeom>
+                              <a:noFill/>
+                              <a:extLst>
+                                <a:ext uri="{91240B29-F687-4F45-9708-019B960494DF}">
+                                  <a14:hiddenLine xmlns:a14="http://schemas.microsoft.com/office/drawing/2010/main" w="12700">
+                                    <a:solidFill>
+                                      <a:srgbClr val="FFFFFF"/>
+                                    </a:solidFill>
+                                    <a:miter lim="800000"/>
+                                    <a:headEnd/>
+                                    <a:tailEnd/>
+                                  </a14:hiddenLine>
+                                </a:ext>
+                                <a:ext uri="{AF507438-7753-43E0-B8FC-AC1667EBCBE1}">
+                                  <a14:hiddenEffects xmlns:a14="http://schemas.microsoft.com/office/drawing/2010/main">
+                                    <a:effectLst>
+                                      <a:outerShdw dist="53882" dir="2700000" algn="ctr" rotWithShape="0">
+                                        <a:srgbClr val="D8D8D8"/>
+                                      </a:outerShdw>
+                                    </a:effectLst>
+                                  </a14:hiddenEffects>
+                                </a:ext>
+                              </a:extLst>
+                            </wps:spPr>
+                            <wps:txbx>
+                              <w:txbxContent>
+                                <w:p>
+                                  <w:pPr>
+                                    <w:pStyle w:val="a8"/>
+                                    <w:spacing w:line="360" w:lineRule="auto"/>
+                                    <w:rPr>
+                                      <w:color w:val="FBFBFF"/>
+                                      <w:lang w:val="ru-RU"/>
+                                    </w:rPr>
+                                  </w:pPr>
+                                  <w:sdt>
+                                    <w:sdtPr>
+                                      <w:rPr>
+                                        <w:color w:val="FBFBFF"/>
+                                      </w:rPr>
+                                      <w:alias w:val="Автор"/>
+                                      <w:id w:val="1380359617"/>
+                                      <w:dataBinding w:prefixMappings="xmlns:ns0='http://schemas.openxmlformats.org/package/2006/metadata/core-properties' xmlns:ns1='http://purl.org/dc/elements/1.1/'" w:xpath="/ns0:coreProperties[1]/ns1:creator[1]" w:storeItemID="{6C3C8BC8-F283-45AE-878A-BAB7291924A1}"/>
+                                      <w:text/>
+                                    </w:sdtPr>
+                                    <w:sdtContent>
+                                      <w:proofErr w:type="spellStart"/>
+                                      <w:r>
+                                        <w:rPr>
+                                          <w:color w:val="FBFBFF"/>
+                                          <w:lang w:val="ru-RU"/>
+                                        </w:rPr>
+                                        <w:t>Демянчук</w:t>
+                                      </w:r>
+                                      <w:proofErr w:type="spellEnd"/>
+                                      <w:r>
+                                        <w:rPr>
+                                          <w:color w:val="FBFBFF"/>
+                                          <w:lang w:val="ru-RU"/>
+                                        </w:rPr>
+                                        <w:t xml:space="preserve"> </w:t>
+                                      </w:r>
+                                      <w:proofErr w:type="spellStart"/>
+                                      <w:r>
+                                        <w:rPr>
+                                          <w:color w:val="FBFBFF"/>
+                                          <w:lang w:val="ru-RU"/>
+                                        </w:rPr>
+                                        <w:t>Володимир</w:t>
+                                      </w:r>
+                                      <w:proofErr w:type="spellEnd"/>
+                                    </w:sdtContent>
+                                  </w:sdt>
+                                </w:p>
+                                <w:p>
+                                  <w:pPr>
+                                    <w:pStyle w:val="a8"/>
+                                    <w:spacing w:line="360" w:lineRule="auto"/>
+                                    <w:rPr>
+                                      <w:color w:val="FBFBFF"/>
+                                      <w:lang w:val="ru-RU"/>
+                                    </w:rPr>
+                                  </w:pPr>
+                                  <w:proofErr w:type="spellStart"/>
+                                  <w:r>
+                                    <w:rPr>
+                                      <w:color w:val="FBFBFF"/>
+                                      <w:lang w:val="ru-RU"/>
+                                    </w:rPr>
+                                    <w:t>Береговий</w:t>
+                                  </w:r>
+                                  <w:proofErr w:type="spellEnd"/>
+                                  <w:r>
+                                    <w:rPr>
+                                      <w:color w:val="FBFBFF"/>
+                                      <w:lang w:val="ru-RU"/>
+                                    </w:rPr>
+                                    <w:t xml:space="preserve"> Ярослав</w:t>
+                                  </w:r>
+                                </w:p>
+                              </w:txbxContent>
+                            </wps:txbx>
+                            <wps:bodyPr rot="0" vert="horz" wrap="square" lIns="365760" tIns="182880" rIns="182880" bIns="182880" anchor="b" anchorCtr="0" upright="1">
+                              <a:noAutofit/>
+                            </wps:bodyPr>
+                          </wps:wsp>
+                        </wpg:wgp>
+                      </a:graphicData>
+                    </a:graphic>
+                    <wp14:sizeRelH relativeFrom="page">
+                      <wp14:pctWidth>0</wp14:pctWidth>
+                    </wp14:sizeRelH>
+                    <wp14:sizeRelV relativeFrom="page">
+                      <wp14:pctHeight>100000</wp14:pctHeight>
+                    </wp14:sizeRelV>
+                  </wp:anchor>
+                </w:drawing>
+              </mc:Choice>
+              <mc:Fallback>
+                <w:pict>
+                  <v:group w14:anchorId="768764D2" id="Група 453" o:spid="_x0000_s1026" style="position:absolute;margin-left:357pt;margin-top:0;width:248pt;height:11in;z-index:251679744;mso-height-percent:1000;mso-position-horizontal-relative:page;mso-position-vertical:top;mso-position-vertical-relative:page;mso-height-percent:1000" coordsize="31136,100584" o:gfxdata="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">
+                    <v:rect id="Прямокутник 460" o:spid="_x0000_s1027" style="position:absolute;left:1172;width:29688;height:100584;visibility:visible;mso-wrap-style:square;v-text-anchor:top" o:gfxdata="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" filled="f" stroked="f" strokecolor="#d8d8d8"/>
+                    <v:rect id="Прямокутник 461" o:spid="_x0000_s1028" style="position:absolute;left:138;width:30998;height:23774;visibility:visible;mso-wrap-style:square;v-text-anchor:bottom" o:gfxdata="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" filled="f" stroked="f" strokecolor="white" strokeweight="1pt">
+                      <v:shadow color="#d8d8d8" offset="3pt,3pt"/>
+                      <v:textbox inset="28.8pt,14.4pt,14.4pt,14.4pt">
+                        <w:txbxContent>
+                          <w:sdt>
+                            <w:sdtPr>
+                              <w:rPr>
+                                <w:color w:val="FBFBFF"/>
+                                <w:sz w:val="96"/>
+                                <w:szCs w:val="96"/>
+                              </w:rPr>
+                              <w:alias w:val="Рік"/>
+                              <w:id w:val="1012341074"/>
+                              <w:dataBinding w:prefixMappings="xmlns:ns0='http://schemas.microsoft.com/office/2006/coverPageProps'" w:xpath="/ns0:CoverPageProperties[1]/ns0:PublishDate[1]" w:storeItemID="{55AF091B-3C7A-41E3-B477-F2FDAA23CFDA}"/>
+                              <w:date w:fullDate="2023-01-01T00:00:00Z">
+                                <w:dateFormat w:val="yyyy"/>
+                                <w:lid w:val="uk-UA"/>
+                                <w:storeMappedDataAs w:val="dateTime"/>
+                                <w:calendar w:val="gregorian"/>
+                              </w:date>
+                            </w:sdtPr>
+                            <w:sdtContent>
+                              <w:p>
+                                <w:pPr>
+                                  <w:pStyle w:val="a8"/>
+                                  <w:rPr>
+                                    <w:color w:val="FFFFFF" w:themeColor="background1"/>
+                                    <w:sz w:val="96"/>
+                                    <w:szCs w:val="96"/>
+                                  </w:rPr>
+                                </w:pPr>
+                                <w:r>
+                                  <w:rPr>
+                                    <w:color w:val="FBFBFF"/>
+                                    <w:sz w:val="96"/>
+                                    <w:szCs w:val="96"/>
+                                    <w:lang w:val="en-US"/>
+                                  </w:rPr>
+                                  <w:t>2023</w:t>
+                                </w:r>
+                              </w:p>
+                            </w:sdtContent>
+                          </w:sdt>
+                        </w:txbxContent>
+                      </v:textbox>
+                    </v:rect>
+                    <v:rect id="Прямокутник 9" o:spid="_x0000_s1029" style="position:absolute;top:67610;width:30895;height:28333;visibility:visible;mso-wrap-style:square;v-text-anchor:bottom" o:gfxdata="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" filled="f" stroked="f" strokecolor="white" strokeweight="1pt">
+                      <v:shadow color="#d8d8d8" offset="3pt,3pt"/>
+                      <v:textbox inset="28.8pt,14.4pt,14.4pt,14.4pt">
+                        <w:txbxContent>
+                          <w:p>
+                            <w:pPr>
+                              <w:pStyle w:val="a8"/>
+                              <w:spacing w:line="360" w:lineRule="auto"/>
+                              <w:rPr>
+                                <w:color w:val="FBFBFF"/>
+                                <w:lang w:val="ru-RU"/>
+                              </w:rPr>
+                            </w:pPr>
+                            <w:sdt>
+                              <w:sdtPr>
+                                <w:rPr>
+                                  <w:color w:val="FBFBFF"/>
+                                </w:rPr>
+                                <w:alias w:val="Автор"/>
+                                <w:id w:val="1380359617"/>
+                                <w:dataBinding w:prefixMappings="xmlns:ns0='http://schemas.openxmlformats.org/package/2006/metadata/core-properties' xmlns:ns1='http://purl.org/dc/elements/1.1/'" w:xpath="/ns0:coreProperties[1]/ns1:creator[1]" w:storeItemID="{6C3C8BC8-F283-45AE-878A-BAB7291924A1}"/>
+                                <w:text/>
+                              </w:sdtPr>
+                              <w:sdtContent>
+                                <w:proofErr w:type="spellStart"/>
+                                <w:r>
+                                  <w:rPr>
+                                    <w:color w:val="FBFBFF"/>
+                                    <w:lang w:val="ru-RU"/>
+                                  </w:rPr>
+                                  <w:t>Демянчук</w:t>
+                                </w:r>
+                                <w:proofErr w:type="spellEnd"/>
+                                <w:r>
+                                  <w:rPr>
+                                    <w:color w:val="FBFBFF"/>
+                                    <w:lang w:val="ru-RU"/>
+                                  </w:rPr>
+                                  <w:t xml:space="preserve"> </w:t>
+                                </w:r>
+                                <w:proofErr w:type="spellStart"/>
+                                <w:r>
+                                  <w:rPr>
+                                    <w:color w:val="FBFBFF"/>
+                                    <w:lang w:val="ru-RU"/>
+                                  </w:rPr>
+                                  <w:t>Володимир</w:t>
+                                </w:r>
+                                <w:proofErr w:type="spellEnd"/>
+                              </w:sdtContent>
+                            </w:sdt>
+                          </w:p>
+                          <w:p>
+                            <w:pPr>
+                              <w:pStyle w:val="a8"/>
+                              <w:spacing w:line="360" w:lineRule="auto"/>
+                              <w:rPr>
+                                <w:color w:val="FBFBFF"/>
+                                <w:lang w:val="ru-RU"/>
+                              </w:rPr>
+                            </w:pPr>
+                            <w:proofErr w:type="spellStart"/>
+                            <w:r>
+                              <w:rPr>
+                                <w:color w:val="FBFBFF"/>
+                                <w:lang w:val="ru-RU"/>
+                              </w:rPr>
+                              <w:t>Береговий</w:t>
+                            </w:r>
+                            <w:proofErr w:type="spellEnd"/>
+                            <w:r>
+                              <w:rPr>
+                                <w:color w:val="FBFBFF"/>
+                                <w:lang w:val="ru-RU"/>
+                              </w:rPr>
+                              <w:t xml:space="preserve"> Ярослав</w:t>
+                            </w:r>
+                          </w:p>
+                        </w:txbxContent>
+                      </v:textbox>
+                    </v:rect>
+                    <w10:wrap anchorx="page" anchory="page"/>
+                  </v:group>
+                </w:pict>
+              </mc:Fallback>
+            </mc:AlternateContent>
+          </w:r>
+        </w:p>
+        <w:p>
+          <w:pPr>
+            <w:rPr>
+              <w:lang w:val="ru-RU"/>
+            </w:rPr>
+          </w:pPr>
+          <w:bookmarkStart w:id="0" w:name="_Toc150452401"/>
+          <w:r>
+            <w:rPr>
+              <w:noProof/>
+            </w:rPr>
+            <mc:AlternateContent>
+              <mc:Choice Requires="wps">
+                <w:drawing>
+                  <wp:anchor distT="0" distB="0" distL="114300" distR="114300" simplePos="0" relativeHeight="251681792" behindDoc="0" locked="0" layoutInCell="0" allowOverlap="1" wp14:anchorId="31F45515" wp14:editId="4AF64BBE">
+                    <wp:simplePos x="0" y="0"/>
+                    <wp:positionH relativeFrom="page">
+                      <wp:align>left</wp:align>
+                    </wp:positionH>
+                    <mc:AlternateContent>
+                      <mc:Choice Requires="wp14">
+                        <wp:positionV relativeFrom="page">
+                          <wp14:pctPosVOffset>25000</wp14:pctPosVOffset>
+                        </wp:positionV>
+                      </mc:Choice>
+                      <mc:Fallback>
+                        <wp:positionV relativeFrom="page">
+                          <wp:posOffset>2672715</wp:posOffset>
+                        </wp:positionV>
+                      </mc:Fallback>
+                    </mc:AlternateContent>
+                    <wp:extent cx="6083300" cy="640080"/>
+                    <wp:effectExtent l="0" t="0" r="0" b="0"/>
+                    <wp:wrapNone/>
+                    <wp:docPr id="463" name="Прямокутник 16"/>
+                    <wp:cNvGraphicFramePr>
+                      <a:graphicFrameLocks xmlns:a="http://schemas.openxmlformats.org/drawingml/2006/main"/>
+                    </wp:cNvGraphicFramePr>
+                    <a:graphic xmlns:a="http://schemas.openxmlformats.org/drawingml/2006/main">
+                      <a:graphicData uri="http://schemas.microsoft.com/office/word/2010/wordprocessingShape">
+                        <wps:wsp>
+                          <wps:cNvSpPr>
+                            <a:spLocks noChangeArrowheads="1"/>
+                          </wps:cNvSpPr>
+                          <wps:spPr bwMode="auto">
+                            <a:xfrm>
+                              <a:off x="0" y="0"/>
+                              <a:ext cx="6083300" cy="640080"/>
+                            </a:xfrm>
+                            <a:prstGeom prst="rect">
+                              <a:avLst/>
+                            </a:prstGeom>
+                            <a:solidFill>
+                              <a:srgbClr val="B80C09"/>
+                            </a:solidFill>
+                            <a:ln w="19050">
+                              <a:noFill/>
+                              <a:miter lim="800000"/>
+                              <a:headEnd/>
+                              <a:tailEnd/>
+                            </a:ln>
+                          </wps:spPr>
+                          <wps:txbx>
+                            <w:txbxContent>
+                              <w:sdt>
+                                <w:sdtPr>
+                                  <w:rPr>
+                                    <w:color w:val="FBFBFF"/>
+                                    <w:sz w:val="72"/>
+                                    <w:szCs w:val="72"/>
+                                  </w:rPr>
+                                  <w:alias w:val="Заголовок"/>
+                                  <w:id w:val="-1704864950"/>
+                                  <w:dataBinding w:prefixMappings="xmlns:ns0='http://schemas.openxmlformats.org/package/2006/metadata/core-properties' xmlns:ns1='http://purl.org/dc/elements/1.1/'" w:xpath="/ns0:coreProperties[1]/ns1:title[1]" w:storeItemID="{6C3C8BC8-F283-45AE-878A-BAB7291924A1}"/>
+                                  <w:text/>
+                                </w:sdtPr>
+                                <w:sdtContent>
+                                  <w:p>
+                                    <w:pPr>
+                                      <w:pStyle w:val="a8"/>
+                                      <w:jc w:val="right"/>
+                                      <w:rPr>
+                                        <w:color w:val="FBFBFF"/>
+                                        <w:sz w:val="72"/>
+                                        <w:szCs w:val="72"/>
+                                      </w:rPr>
+                                    </w:pPr>
+                                    <w:r>
+                                      <w:rPr>
+                                        <w:color w:val="FBFBFF"/>
+                                        <w:sz w:val="72"/>
+                                        <w:szCs w:val="72"/>
+                                      </w:rPr>
+                                      <w:t>Проект «</w:t>
+                                    </w:r>
+                                    <w:r>
+                                      <w:rPr>
+                                        <w:color w:val="FBFBFF"/>
+                                        <w:sz w:val="72"/>
+                                        <w:szCs w:val="72"/>
+                                        <w:lang w:val="en-US"/>
+                                      </w:rPr>
+                                      <w:t>Chicken Game</w:t>
+                                    </w:r>
+                                    <w:r>
+                                      <w:rPr>
+                                        <w:color w:val="FBFBFF"/>
+                                        <w:sz w:val="72"/>
+                                        <w:szCs w:val="72"/>
+                                      </w:rPr>
+                                      <w:t>»</w:t>
+                                    </w:r>
+                                  </w:p>
+                                </w:sdtContent>
+                              </w:sdt>
+                            </w:txbxContent>
+                          </wps:txbx>
+                          <wps:bodyPr rot="0" vert="horz" wrap="square" lIns="182880" tIns="45720" rIns="182880" bIns="45720" anchor="ctr" anchorCtr="0" upright="1">
+                            <a:spAutoFit/>
+                          </wps:bodyPr>
+                        </wps:wsp>
+                      </a:graphicData>
+                    </a:graphic>
+                    <wp14:sizeRelH relativeFrom="page">
+                      <wp14:pctWidth>0</wp14:pctWidth>
+                    </wp14:sizeRelH>
+                    <wp14:sizeRelV relativeFrom="page">
+                      <wp14:pctHeight>7300</wp14:pctHeight>
+                    </wp14:sizeRelV>
+                  </wp:anchor>
+                </w:drawing>
+              </mc:Choice>
+              <mc:Fallback>
+                <w:pict>
+                  <v:rect w14:anchorId="31F45515" id="Прямокутник 16" o:spid="_x0000_s1030" style="position:absolute;margin-left:0;margin-top:0;width:479pt;height:50.4pt;z-index:251681792;visibility:visible;mso-wrap-style:square;mso-width-percent:0;mso-height-percent:73;mso-top-percent:250;mso-wrap-distance-left:9pt;mso-wrap-distance-top:0;mso-wrap-distance-right:9pt;mso-wrap-distance-bottom:0;mso-position-horizontal:left;mso-position-horizontal-relative:page;mso-position-vertical-relative:page;mso-width-percent:0;mso-height-percent:73;mso-top-percent:250;mso-width-relative:page;mso-height-relative:page;v-text-anchor:middle" o:gfxdata="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" o:allowincell="f" fillcolor="#b80c09" stroked="f" strokeweight="1.5pt">
+                    <v:textbox style="mso-fit-shape-to-text:t" inset="14.4pt,,14.4pt">
+                      <w:txbxContent>
+                        <w:sdt>
+                          <w:sdtPr>
+                            <w:rPr>
+                              <w:color w:val="FBFBFF"/>
+                              <w:sz w:val="72"/>
+                              <w:szCs w:val="72"/>
+                            </w:rPr>
+                            <w:alias w:val="Заголовок"/>
+                            <w:id w:val="-1704864950"/>
+                            <w:dataBinding w:prefixMappings="xmlns:ns0='http://schemas.openxmlformats.org/package/2006/metadata/core-properties' xmlns:ns1='http://purl.org/dc/elements/1.1/'" w:xpath="/ns0:coreProperties[1]/ns1:title[1]" w:storeItemID="{6C3C8BC8-F283-45AE-878A-BAB7291924A1}"/>
+                            <w:text/>
+                          </w:sdtPr>
+                          <w:sdtContent>
+                            <w:p>
+                              <w:pPr>
+                                <w:pStyle w:val="a8"/>
+                                <w:jc w:val="right"/>
+                                <w:rPr>
+                                  <w:color w:val="FBFBFF"/>
+                                  <w:sz w:val="72"/>
+                                  <w:szCs w:val="72"/>
+                                </w:rPr>
+                              </w:pPr>
+                              <w:r>
+                                <w:rPr>
+                                  <w:color w:val="FBFBFF"/>
+                                  <w:sz w:val="72"/>
+                                  <w:szCs w:val="72"/>
+                                </w:rPr>
+                                <w:t>Проект «</w:t>
+                              </w:r>
+                              <w:r>
+                                <w:rPr>
+                                  <w:color w:val="FBFBFF"/>
+                                  <w:sz w:val="72"/>
+                                  <w:szCs w:val="72"/>
+                                  <w:lang w:val="en-US"/>
+                                </w:rPr>
+                                <w:t>Chicken Game</w:t>
+                              </w:r>
+                              <w:r>
+                                <w:rPr>
+                                  <w:color w:val="FBFBFF"/>
+                                  <w:sz w:val="72"/>
+                                  <w:szCs w:val="72"/>
+                                </w:rPr>
+                                <w:t>»</w:t>
+                              </w:r>
+                            </w:p>
+                          </w:sdtContent>
+                        </w:sdt>
+                      </w:txbxContent>
+                    </v:textbox>
+                    <w10:wrap anchorx="page" anchory="page"/>
+                  </v:rect>
+                </w:pict>
+              </mc:Fallback>
+            </mc:AlternateContent>
+          </w:r>
+          <w:r>
+            <w:rPr>
+              <w:noProof/>
+              <w:lang w:val="en-US"/>
+            </w:rPr>
+            <w:drawing>
+              <wp:anchor distT="0" distB="0" distL="114300" distR="114300" simplePos="0" relativeHeight="251682816" behindDoc="0" locked="0" layoutInCell="1" allowOverlap="1" wp14:anchorId="04C38E32" wp14:editId="0BBD47C4">
+                <wp:simplePos x="0" y="0"/>
+                <wp:positionH relativeFrom="margin">
+                  <wp:posOffset>2221865</wp:posOffset>
+                </wp:positionH>
+                <wp:positionV relativeFrom="paragraph">
+                  <wp:posOffset>2946400</wp:posOffset>
+                </wp:positionV>
+                <wp:extent cx="3721100" cy="3721100"/>
+                <wp:effectExtent l="95250" t="114300" r="88900" b="107950"/>
+                <wp:wrapSquare wrapText="bothSides"/>
+                <wp:docPr id="1" name="Рисунок 1"/>
+                <wp:cNvGraphicFramePr>
+                  <a:graphicFrameLocks xmlns:a="http://schemas.openxmlformats.org/drawingml/2006/main" noChangeAspect="1"/>
+                </wp:cNvGraphicFramePr>
+                <a:graphic xmlns:a="http://schemas.openxmlformats.org/drawingml/2006/main">
+                  <a:graphicData uri="http://schemas.openxmlformats.org/drawingml/2006/picture">
+                    <pic:pic xmlns:pic="http://schemas.openxmlformats.org/drawingml/2006/picture">
+                      <pic:nvPicPr>
+                        <pic:cNvPr id="0" name="Picture 1"/>
+                        <pic:cNvPicPr>
+                          <a:picLocks noChangeAspect="1" noChangeArrowheads="1"/>
+                        </pic:cNvPicPr>
+                      </pic:nvPicPr>
+                      <pic:blipFill>
+                        <a:blip r:embed="rId8" cstate="print">
+                          <a:extLst>
+                            <a:ext uri="{28A0092B-C50C-407E-A947-70E740481C1C}">
+                              <a14:useLocalDpi xmlns:a14="http://schemas.microsoft.com/office/drawing/2010/main" val="0"/>
+                            </a:ext>
+                          </a:extLst>
+                        </a:blip>
+                        <a:srcRect/>
+                        <a:stretch>
+                          <a:fillRect/>
+                        </a:stretch>
+                      </pic:blipFill>
+                      <pic:spPr bwMode="auto">
+                        <a:xfrm>
+                          <a:off x="0" y="0"/>
+                          <a:ext cx="3721100" cy="3721100"/>
+                        </a:xfrm>
+                        <a:prstGeom prst="rect">
+                          <a:avLst/>
+                        </a:prstGeom>
+                        <a:noFill/>
+                        <a:ln>
+                          <a:noFill/>
+                        </a:ln>
+                        <a:effectLst>
+                          <a:outerShdw blurRad="63500" sx="102000" sy="102000" algn="ctr" rotWithShape="0">
+                            <a:prstClr val="black">
+                              <a:alpha val="40000"/>
+                            </a:prstClr>
+                          </a:outerShdw>
+                        </a:effectLst>
+                      </pic:spPr>
+                    </pic:pic>
+                  </a:graphicData>
+                </a:graphic>
+                <wp14:sizeRelH relativeFrom="margin">
+                  <wp14:pctWidth>0</wp14:pctWidth>
+                </wp14:sizeRelH>
+                <wp14:sizeRelV relativeFrom="margin">
+                  <wp14:pctHeight>0</wp14:pctHeight>
+                </wp14:sizeRelV>
+              </wp:anchor>
+            </w:drawing>
+          </w:r>
+          <w:r>
+            <w:rPr>
+              <w:lang w:val="en-US"/>
+            </w:rPr>
+            <w:br w:type="page"/>
+          </w:r>
+        </w:p>
+      </w:sdtContent>
+    </w:sdt>
+    <w:bookmarkEnd w:id="0" w:displacedByCustomXml="prev"/>
+    <w:sdt>
+      <w:sdtPr>
+        <w:id w:val="-28652004"/>
+        <w:docPartObj>
+          <w:docPartGallery w:val="Table of Contents"/>
+          <w:docPartUnique/>
+        </w:docPartObj>
+      </w:sdtPr>
+      <w:sdtEndPr>
+        <w:rPr>
+          <w:rFonts w:asciiTheme="minorHAnsi" w:eastAsiaTheme="minorHAnsi" w:hAnsiTheme="minorHAnsi" w:cstheme="minorBidi"/>
+          <w:b/>
+          <w:bCs/>
+          <w:color w:val="auto"/>
+          <w:sz w:val="22"/>
+          <w:szCs w:val="22"/>
+          <w:lang w:eastAsia="en-US"/>
+        </w:rPr>
+      </w:sdtEndPr>
+      <w:sdtContent>
+        <w:p>
+          <w:pPr>
+            <w:pStyle w:val="aa"/>
+            <w:rPr>
+              <w:noProof/>
+            </w:rPr>
+          </w:pPr>
+          <w:r>
+            <w:t>Зміст</w:t>
+          </w:r>
+          <w:r>
+            <w:fldChar w:fldCharType="begin"/>
+          </w:r>
+          <w:r>
+            <w:instrText xml:space="preserve"> TOC \o "1-3" \h \z \u </w:instrText>
+          </w:r>
+          <w:r>
+            <w:fldChar w:fldCharType="separate"/>
+          </w:r>
+        </w:p>
+        <w:p>
+          <w:pPr>
+            <w:pStyle w:val="21"/>
+            <w:tabs>
+              <w:tab w:val="right" w:leader="dot" w:pos="9629"/>
+            </w:tabs>
+            <w:rPr>
+              <w:rFonts w:cstheme="minorBidi"/>
+              <w:noProof/>
+            </w:rPr>
+          </w:pPr>
+          <w:hyperlink w:anchor="_Toc150452718" w:history="1">
+            <w:r>
+              <w:rPr>
+                <w:rStyle w:val="ab"/>
+                <w:noProof/>
+                <w:lang w:val="ru-RU"/>
+              </w:rPr>
+              <w:t>Про проект</w:t>
+            </w:r>
+            <w:r>
+              <w:rPr>
+                <w:noProof/>
+                <w:webHidden/>
+              </w:rPr>
+              <w:tab/>
+            </w:r>
+            <w:r>
+              <w:rPr>
+                <w:noProof/>
+                <w:webHidden/>
+              </w:rPr>
+              <w:fldChar w:fldCharType="begin"/>
+            </w:r>
+            <w:r>
+              <w:rPr>
+                <w:noProof/>
+                <w:webHidden/>
+              </w:rPr>
+              <w:instrText xml:space="preserve"> PAGEREF _Toc150452718 \h </w:instrText>
+            </w:r>
+            <w:r>
+              <w:rPr>
+                <w:noProof/>
+                <w:webHidden/>
+              </w:rPr>
+            </w:r>
+            <w:r>
+              <w:rPr>
+                <w:noProof/>
+                <w:webHidden/>
+              </w:rPr>
+              <w:fldChar w:fldCharType="separate"/>
+            </w:r>
+            <w:r>
+              <w:rPr>
+                <w:noProof/>
+                <w:webHidden/>
+              </w:rPr>
+              <w:t>2</w:t>
+            </w:r>
+            <w:r>
+              <w:rPr>
+                <w:noProof/>
+                <w:webHidden/>
+              </w:rPr>
+              <w:fldChar w:fldCharType="end"/>
+            </w:r>
+          </w:hyperlink>
+        </w:p>
+        <w:p>
+          <w:pPr>
+            <w:pStyle w:val="21"/>
+            <w:tabs>
+              <w:tab w:val="right" w:leader="dot" w:pos="9629"/>
+            </w:tabs>
+            <w:rPr>
+              <w:rFonts w:cstheme="minorBidi"/>
+              <w:noProof/>
+            </w:rPr>
+          </w:pPr>
+          <w:hyperlink w:anchor="_Toc150452719" w:history="1">
+            <w:r>
+              <w:rPr>
+                <w:rStyle w:val="ab"/>
+                <w:noProof/>
+              </w:rPr>
+              <w:t>Короткий опис</w:t>
+            </w:r>
+            <w:r>
+              <w:rPr>
+                <w:noProof/>
+                <w:webHidden/>
+              </w:rPr>
+              <w:tab/>
+            </w:r>
+            <w:r>
+              <w:rPr>
+                <w:noProof/>
+                <w:webHidden/>
+              </w:rPr>
+              <w:fldChar w:fldCharType="begin"/>
+            </w:r>
+            <w:r>
+              <w:rPr>
+                <w:noProof/>
+                <w:webHidden/>
+              </w:rPr>
+              <w:instrText xml:space="preserve"> PAGEREF _Toc150452719 \h </w:instrText>
+            </w:r>
+            <w:r>
+              <w:rPr>
+                <w:noProof/>
+                <w:webHidden/>
+              </w:rPr>
+            </w:r>
+            <w:r>
+              <w:rPr>
+                <w:noProof/>
+                <w:webHidden/>
+              </w:rPr>
+              <w:fldChar w:fldCharType="separate"/>
+            </w:r>
+            <w:r>
+              <w:rPr>
+                <w:noProof/>
+                <w:webHidden/>
+              </w:rPr>
+              <w:t>3</w:t>
+            </w:r>
+            <w:r>
+              <w:rPr>
+                <w:noProof/>
+                <w:webHidden/>
+              </w:rPr>
+              <w:fldChar w:fldCharType="end"/>
+            </w:r>
+          </w:hyperlink>
+        </w:p>
+        <w:p>
+          <w:pPr>
+            <w:pStyle w:val="21"/>
+            <w:tabs>
+              <w:tab w:val="right" w:leader="dot" w:pos="9629"/>
+            </w:tabs>
+            <w:rPr>
+              <w:rFonts w:cstheme="minorBidi"/>
+              <w:noProof/>
+            </w:rPr>
+          </w:pPr>
+          <w:hyperlink w:anchor="_Toc150452720" w:history="1">
+            <w:r>
+              <w:rPr>
+                <w:rStyle w:val="ab"/>
+                <w:noProof/>
+              </w:rPr>
+              <w:t>Стиль гри</w:t>
+            </w:r>
+            <w:r>
+              <w:rPr>
+                <w:noProof/>
+                <w:webHidden/>
+              </w:rPr>
+              <w:tab/>
+            </w:r>
+            <w:r>
+              <w:rPr>
+                <w:noProof/>
+                <w:webHidden/>
+              </w:rPr>
+              <w:fldChar w:fldCharType="begin"/>
+            </w:r>
+            <w:r>
+              <w:rPr>
+                <w:noProof/>
+                <w:webHidden/>
+              </w:rPr>
+              <w:instrText xml:space="preserve"> PAGEREF _Toc150452720 \h </w:instrText>
+            </w:r>
+            <w:r>
+              <w:rPr>
+                <w:noProof/>
+                <w:webHidden/>
+              </w:rPr>
+            </w:r>
+            <w:r>
+              <w:rPr>
+                <w:noProof/>
+                <w:webHidden/>
+              </w:rPr>
+              <w:fldChar w:fldCharType="separate"/>
+            </w:r>
+            <w:r>
+              <w:rPr>
+                <w:noProof/>
+                <w:webHidden/>
+              </w:rPr>
+              <w:t>4</w:t>
+            </w:r>
+            <w:r>
+              <w:rPr>
+                <w:noProof/>
+                <w:webHidden/>
+              </w:rPr>
+              <w:fldChar w:fldCharType="end"/>
+            </w:r>
+          </w:hyperlink>
+        </w:p>
+        <w:p>
+          <w:pPr>
+            <w:pStyle w:val="21"/>
+            <w:tabs>
+              <w:tab w:val="right" w:leader="dot" w:pos="9629"/>
+            </w:tabs>
+            <w:rPr>
+              <w:rFonts w:cstheme="minorBidi"/>
+              <w:noProof/>
+            </w:rPr>
+          </w:pPr>
+          <w:hyperlink w:anchor="_Toc150452721" w:history="1">
+            <w:r>
+              <w:rPr>
+                <w:rStyle w:val="ab"/>
+                <w:noProof/>
+                <w:lang w:val="ru-RU"/>
+              </w:rPr>
+              <w:t>Технічні моменти</w:t>
+            </w:r>
+            <w:r>
+              <w:rPr>
+                <w:noProof/>
+                <w:webHidden/>
+              </w:rPr>
+              <w:tab/>
+            </w:r>
+            <w:r>
+              <w:rPr>
+                <w:noProof/>
+                <w:webHidden/>
+              </w:rPr>
+              <w:fldChar w:fldCharType="begin"/>
+            </w:r>
+            <w:r>
+              <w:rPr>
+                <w:noProof/>
+                <w:webHidden/>
+              </w:rPr>
+              <w:instrText xml:space="preserve"> PAGEREF _Toc150452721 \h </w:instrText>
+            </w:r>
+            <w:r>
+              <w:rPr>
+                <w:noProof/>
+                <w:webHidden/>
+              </w:rPr>
+            </w:r>
+            <w:r>
+              <w:rPr>
+                <w:noProof/>
+                <w:webHidden/>
+              </w:rPr>
+              <w:fldChar w:fldCharType="separate"/>
+            </w:r>
+            <w:r>
+              <w:rPr>
+                <w:noProof/>
+                <w:webHidden/>
+              </w:rPr>
+              <w:t>6</w:t>
+            </w:r>
+            <w:r>
+              <w:rPr>
+                <w:noProof/>
+                <w:webHidden/>
+              </w:rPr>
+              <w:fldChar w:fldCharType="end"/>
+            </w:r>
+          </w:hyperlink>
+        </w:p>
+        <w:p>
+          <w:r>
+            <w:rPr>
+              <w:b/>
+              <w:bCs/>
+            </w:rPr>
+            <w:fldChar w:fldCharType="end"/>
+          </w:r>
+        </w:p>
+      </w:sdtContent>
+    </w:sdt>
     <w:p>
       <w:pPr>
-        <w:pStyle w:val="1"/>
-        <w:rPr>
-          <w:lang w:val="en-US"/>
+        <w:rPr>
+          <w:lang w:val="ru-RU"/>
         </w:rPr>
       </w:pPr>
       <w:r>
         <w:rPr>
-          <w:noProof/>
-          <w:lang w:val="en-US"/>
-        </w:rPr>
-        <w:drawing>
-          <wp:anchor distT="0" distB="0" distL="114300" distR="114300" simplePos="0" relativeHeight="251658240" behindDoc="0" locked="0" layoutInCell="1" allowOverlap="1" wp14:anchorId="04C38E32" wp14:editId="7D488F56">
-            <wp:simplePos x="0" y="0"/>
-            <wp:positionH relativeFrom="margin">
-              <wp:align>right</wp:align>
-            </wp:positionH>
-            <wp:positionV relativeFrom="paragraph">
-              <wp:posOffset>0</wp:posOffset>
-            </wp:positionV>
-            <wp:extent cx="1377950" cy="1377950"/>
-            <wp:effectExtent l="95250" t="95250" r="88900" b="88900"/>
-            <wp:wrapSquare wrapText="bothSides"/>
-            <wp:docPr id="1" name="Рисунок 1"/>
-            <wp:cNvGraphicFramePr>
-              <a:graphicFrameLocks xmlns:a="http://schemas.openxmlformats.org/drawingml/2006/main" noChangeAspect="1"/>
-            </wp:cNvGraphicFramePr>
-            <a:graphic xmlns:a="http://schemas.openxmlformats.org/drawingml/2006/main">
-              <a:graphicData uri="http://schemas.openxmlformats.org/drawingml/2006/picture">
-                <pic:pic xmlns:pic="http://schemas.openxmlformats.org/drawingml/2006/picture">
-                  <pic:nvPicPr>
-                    <pic:cNvPr id="0" name="Picture 1"/>
-                    <pic:cNvPicPr>
-                      <a:picLocks noChangeAspect="1" noChangeArrowheads="1"/>
-                    </pic:cNvPicPr>
-                  </pic:nvPicPr>
-                  <pic:blipFill>
-                    <a:blip r:embed="rId4" cstate="print">
-                      <a:extLst>
-                        <a:ext uri="{28A0092B-C50C-407E-A947-70E740481C1C}">
-                          <a14:useLocalDpi xmlns:a14="http://schemas.microsoft.com/office/drawing/2010/main" val="0"/>
-                        </a:ext>
-                      </a:extLst>
-                    </a:blip>
-                    <a:srcRect/>
-                    <a:stretch>
-                      <a:fillRect/>
-                    </a:stretch>
-                  </pic:blipFill>
-                  <pic:spPr bwMode="auto">
-                    <a:xfrm>
-                      <a:off x="0" y="0"/>
-                      <a:ext cx="1377950" cy="1377950"/>
-                    </a:xfrm>
-                    <a:prstGeom prst="rect">
-                      <a:avLst/>
-                    </a:prstGeom>
-                    <a:noFill/>
-                    <a:ln>
-                      <a:noFill/>
-                    </a:ln>
-                    <a:effectLst>
-                      <a:outerShdw blurRad="63500" sx="102000" sy="102000" algn="ctr" rotWithShape="0">
-                        <a:prstClr val="black">
-                          <a:alpha val="40000"/>
-                        </a:prstClr>
-                      </a:outerShdw>
-                    </a:effectLst>
-                  </pic:spPr>
-                </pic:pic>
-              </a:graphicData>
-            </a:graphic>
-            <wp14:sizeRelH relativeFrom="margin">
-              <wp14:pctWidth>0</wp14:pctWidth>
-            </wp14:sizeRelH>
-            <wp14:sizeRelV relativeFrom="margin">
-              <wp14:pctHeight>0</wp14:pctHeight>
-            </wp14:sizeRelV>
-          </wp:anchor>
-        </w:drawing>
-      </w:r>
-      <w:r>
-        <w:rPr>
           <w:lang w:val="ru-RU"/>
         </w:rPr>
-        <w:t xml:space="preserve">Проект </w:t>
-      </w:r>
-      <w:r>
-        <w:rPr>
-          <w:lang w:val="en-US"/>
-        </w:rPr>
-        <w:t>“Chicken Game”</w:t>
+        <w:br w:type="page"/>
       </w:r>
     </w:p>
     <w:p>
       <w:pPr>
-        <w:rPr>
-          <w:lang w:val="en-US"/>
+        <w:pStyle w:val="2"/>
+        <w:rPr>
+          <w:lang w:val="ru-RU"/>
         </w:rPr>
       </w:pPr>
+      <w:bookmarkStart w:id="1" w:name="_Toc150452718"/>
+      <w:r>
+        <w:rPr>
+          <w:lang w:val="ru-RU"/>
+        </w:rPr>
+        <w:lastRenderedPageBreak/>
+        <w:t>Про проект</w:t>
+      </w:r>
+      <w:bookmarkEnd w:id="1"/>
     </w:p>
     <w:p>
-      <w:pPr>
-        <w:pStyle w:val="1"/>
-        <w:rPr>
-          <w:lang w:val="ru-RU"/>
-        </w:rPr>
-      </w:pPr>
-      <w:r>
-        <w:rPr>
-          <w:lang w:val="ru-RU"/>
-        </w:rPr>
-        <w:t>Про проект</w:t>
+      <w:r>
+        <w:t>Головний персонаж – курка, яка біжить по землі, стрибає через паркани та збирає монети(яйця).</w:t>
       </w:r>
     </w:p>
     <w:p>
       <w:r>
-        <w:t>Головний персонаж – курка, яка біжить по землі, стрибає через паркани та збирає монети(яйця).</w:t>
+        <w:t xml:space="preserve">Внутрішньо ігрова валюта – яйця, далі </w:t>
+      </w:r>
+      <w:r>
+        <w:t>- монети</w:t>
+      </w:r>
+      <w:r>
+        <w:t>.</w:t>
       </w:r>
     </w:p>
     <w:p>
       <w:r>
-        <w:t xml:space="preserve">Внутрішньо ігрова валюта – яйця, далі </w:t>
-      </w:r>
-      <w:r>
-        <w:t>- монети</w:t>
-      </w:r>
-      <w:r>
-        <w:t>.</w:t>
+        <w:t xml:space="preserve">Є можливість за </w:t>
+      </w:r>
+      <w:r>
+        <w:t>монети</w:t>
+      </w:r>
+      <w:r>
+        <w:t xml:space="preserve"> </w:t>
+      </w:r>
+      <w:r>
+        <w:t xml:space="preserve">купувати різні </w:t>
+      </w:r>
+      <w:proofErr w:type="spellStart"/>
+      <w:r>
+        <w:t>скіни</w:t>
+      </w:r>
+      <w:proofErr w:type="spellEnd"/>
+      <w:r>
+        <w:t xml:space="preserve"> на головного героя.</w:t>
       </w:r>
     </w:p>
     <w:p>
       <w:r>
-        <w:t xml:space="preserve">Є можливість за </w:t>
-      </w:r>
-      <w:r>
-        <w:t>монети</w:t>
-      </w:r>
-      <w:r>
-        <w:t xml:space="preserve"> </w:t>
-      </w:r>
-      <w:r>
-        <w:t xml:space="preserve">купувати різні </w:t>
-      </w:r>
-      <w:proofErr w:type="spellStart"/>
-      <w:r>
-        <w:t>скіни</w:t>
-      </w:r>
-      <w:proofErr w:type="spellEnd"/>
-      <w:r>
-        <w:t xml:space="preserve"> на головного героя.</w:t>
-      </w:r>
-    </w:p>
-    <w:p>
-      <w:r>
         <w:t>Рахунок – кількість парканів, які гравець зміг проскочити.</w:t>
-      </w:r>
-    </w:p>
-    <w:p>
-      <w:pPr>
-        <w:pStyle w:val="1"/>
-      </w:pPr>
-      <w:r>
-        <w:t>Короткий опис</w:t>
-      </w:r>
-    </w:p>
-    <w:p>
-      <w:r>
-        <w:t>Головний герой біжить зі швидкістю, яка росте та падає</w:t>
-      </w:r>
-      <w:r>
-        <w:t xml:space="preserve"> лінійно</w:t>
-      </w:r>
-      <w:r>
-        <w:t>. Для того, щоб пригнути, треба натиснути на екран. Генерація перешкод розрахована так, що їх можна перескочити завжди, визначали інтервали створення об’єктів вручну.</w:t>
-      </w:r>
-      <w:r>
-        <w:t xml:space="preserve"> </w:t>
-      </w:r>
-      <w:r>
-        <w:t xml:space="preserve">Також реалізовано збереження гри, тобто, після закривання гри, зберігається на пристрої рекорд, кількість монет, доступні </w:t>
-      </w:r>
-      <w:proofErr w:type="spellStart"/>
-      <w:r>
-        <w:t>скіни</w:t>
-      </w:r>
-      <w:proofErr w:type="spellEnd"/>
-      <w:r>
-        <w:t xml:space="preserve"> та активний скін. Також додана система звукових та візуальних ефектів: при натисканні на кнопки, при стрибку, збиранні яєць є звуки; при збиранні яєць та бігу є візуальні ефекти. Є обробка того, чи гравець побив свій рекорд, що відображається на екрані програшу.</w:t>
-      </w:r>
-      <w:r>
-        <w:t xml:space="preserve"> </w:t>
       </w:r>
     </w:p>
     <w:p>
@@ -205,14 +1125,63 @@
     <w:p/>
     <w:p>
       <w:pPr>
-        <w:pStyle w:val="1"/>
+        <w:pStyle w:val="2"/>
       </w:pPr>
-      <w:r>
-        <w:t>Стиль гри</w:t>
+      <w:bookmarkStart w:id="2" w:name="_Toc150452719"/>
+      <w:r>
+        <w:t>Короткий опис</w:t>
+      </w:r>
+      <w:bookmarkEnd w:id="2"/>
+    </w:p>
+    <w:p>
+      <w:r>
+        <w:t>Головний герой біжить зі швидкістю, яка росте та падає</w:t>
+      </w:r>
+      <w:r>
+        <w:t xml:space="preserve"> лінійно</w:t>
+      </w:r>
+      <w:r>
+        <w:t>. Для того, щоб пригнути, треба натиснути на екран. Генерація перешкод розрахована так, що їх можна перескочити завжди, визначали інтервали створення об’єктів вручну.</w:t>
+      </w:r>
+      <w:r>
+        <w:t xml:space="preserve"> </w:t>
+      </w:r>
+      <w:r>
+        <w:t xml:space="preserve">Також реалізовано збереження гри, тобто, після закривання гри, зберігається на пристрої рекорд, кількість монет, доступні </w:t>
+      </w:r>
+      <w:proofErr w:type="spellStart"/>
+      <w:r>
+        <w:t>скіни</w:t>
+      </w:r>
+      <w:proofErr w:type="spellEnd"/>
+      <w:r>
+        <w:t xml:space="preserve"> та активний скін. Також додана система звукових та візуальних ефектів: при натисканні на кнопки, при стрибку, збиранні яєць є звуки; при збиранні яєць та бігу є візуальні ефекти. Є обробка того, чи гравець побив свій рекорд, що відображається на екрані програшу.</w:t>
+      </w:r>
+      <w:r>
+        <w:t xml:space="preserve"> </w:t>
+      </w:r>
+    </w:p>
+    <w:p>
+      <w:r>
+        <w:br w:type="page"/>
       </w:r>
     </w:p>
     <w:p>
       <w:pPr>
+        <w:pStyle w:val="2"/>
+        <w:rPr>
+          <w:lang w:val="ru-RU"/>
+        </w:rPr>
+      </w:pPr>
+      <w:bookmarkStart w:id="3" w:name="_Toc150452720"/>
+      <w:r>
+        <w:lastRenderedPageBreak/>
+        <w:t>Стиль гри</w:t>
+      </w:r>
+      <w:bookmarkEnd w:id="3"/>
+    </w:p>
+    <w:p>
+      <w:pPr>
         <w:rPr>
           <w:noProof/>
         </w:rPr>
@@ -222,342 +1191,31 @@
           <w:noProof/>
         </w:rPr>
         <w:drawing>
-          <wp:anchor distT="0" distB="0" distL="114300" distR="114300" simplePos="0" relativeHeight="251660288" behindDoc="0" locked="0" layoutInCell="1" allowOverlap="1" wp14:anchorId="317C1083" wp14:editId="37388B01">
+          <wp:anchor distT="0" distB="0" distL="114300" distR="114300" simplePos="0" relativeHeight="251662336" behindDoc="0" locked="0" layoutInCell="1" allowOverlap="1" wp14:anchorId="19EEA45F" wp14:editId="68A6ABCE">
             <wp:simplePos x="0" y="0"/>
-            <wp:positionH relativeFrom="margin">
-              <wp:align>left</wp:align>
+            <wp:positionH relativeFrom="column">
+              <wp:posOffset>2011045</wp:posOffset>
             </wp:positionH>
             <wp:positionV relativeFrom="paragraph">
-              <wp:posOffset>405130</wp:posOffset>
+              <wp:posOffset>4493895</wp:posOffset>
             </wp:positionV>
-            <wp:extent cx="2774950" cy="1877695"/>
-            <wp:effectExtent l="76200" t="95250" r="82550" b="103505"/>
+            <wp:extent cx="1501775" cy="1329690"/>
+            <wp:effectExtent l="152400" t="133350" r="155575" b="137160"/>
             <wp:wrapThrough wrapText="bothSides">
               <wp:wrapPolygon edited="0">
-                <wp:start x="-593" y="-1096"/>
-                <wp:lineTo x="-593" y="22572"/>
-                <wp:lineTo x="22094" y="22572"/>
-                <wp:lineTo x="22094" y="-1096"/>
-                <wp:lineTo x="-593" y="-1096"/>
-              </wp:wrapPolygon>
-            </wp:wrapThrough>
-            <wp:docPr id="3" name="Рисунок 3"/>
-            <wp:cNvGraphicFramePr>
-              <a:graphicFrameLocks xmlns:a="http://schemas.openxmlformats.org/drawingml/2006/main" noChangeAspect="1"/>
-            </wp:cNvGraphicFramePr>
-            <a:graphic xmlns:a="http://schemas.openxmlformats.org/drawingml/2006/main">
-              <a:graphicData uri="http://schemas.openxmlformats.org/drawingml/2006/picture">
-                <pic:pic xmlns:pic="http://schemas.openxmlformats.org/drawingml/2006/picture">
-                  <pic:nvPicPr>
-                    <pic:cNvPr id="1" name=""/>
-                    <pic:cNvPicPr/>
-                  </pic:nvPicPr>
-                  <pic:blipFill>
-                    <a:blip r:embed="rId5" cstate="print">
-                      <a:extLst>
-                        <a:ext uri="{28A0092B-C50C-407E-A947-70E740481C1C}">
-                          <a14:useLocalDpi xmlns:a14="http://schemas.microsoft.com/office/drawing/2010/main" val="0"/>
-                        </a:ext>
-                      </a:extLst>
-                    </a:blip>
-                    <a:stretch>
-                      <a:fillRect/>
-                    </a:stretch>
-                  </pic:blipFill>
-                  <pic:spPr>
-                    <a:xfrm>
-                      <a:off x="0" y="0"/>
-                      <a:ext cx="2774950" cy="1877695"/>
-                    </a:xfrm>
-                    <a:prstGeom prst="rect">
-                      <a:avLst/>
-                    </a:prstGeom>
-                    <a:noFill/>
-                    <a:ln>
-                      <a:noFill/>
-                    </a:ln>
-                    <a:effectLst>
-                      <a:outerShdw blurRad="63500" sx="102000" sy="102000" algn="ctr" rotWithShape="0">
-                        <a:prstClr val="black">
-                          <a:alpha val="40000"/>
-                        </a:prstClr>
-                      </a:outerShdw>
-                    </a:effectLst>
-                  </pic:spPr>
-                </pic:pic>
-              </a:graphicData>
-            </a:graphic>
-          </wp:anchor>
-        </w:drawing>
-      </w:r>
-      <w:r>
-        <w:rPr>
-          <w:noProof/>
-        </w:rPr>
-        <w:drawing>
-          <wp:anchor distT="0" distB="0" distL="114300" distR="114300" simplePos="0" relativeHeight="251662336" behindDoc="0" locked="0" layoutInCell="1" allowOverlap="1" wp14:anchorId="19EEA45F" wp14:editId="0D13D077">
-            <wp:simplePos x="0" y="0"/>
-            <wp:positionH relativeFrom="column">
-              <wp:posOffset>1842770</wp:posOffset>
-            </wp:positionH>
-            <wp:positionV relativeFrom="paragraph">
-              <wp:posOffset>4457065</wp:posOffset>
-            </wp:positionV>
-            <wp:extent cx="1592580" cy="1409700"/>
-            <wp:effectExtent l="95250" t="95250" r="102870" b="95250"/>
-            <wp:wrapThrough wrapText="bothSides">
-              <wp:wrapPolygon edited="0">
-                <wp:start x="-775" y="-1459"/>
-                <wp:lineTo x="-1292" y="-876"/>
-                <wp:lineTo x="-1033" y="22768"/>
-                <wp:lineTo x="22478" y="22768"/>
-                <wp:lineTo x="22737" y="3795"/>
-                <wp:lineTo x="22220" y="-584"/>
-                <wp:lineTo x="22220" y="-1459"/>
-                <wp:lineTo x="-775" y="-1459"/>
+                <wp:start x="-822" y="-2166"/>
+                <wp:lineTo x="-2192" y="-1547"/>
+                <wp:lineTo x="-2192" y="20734"/>
+                <wp:lineTo x="-822" y="23519"/>
+                <wp:lineTo x="22194" y="23519"/>
+                <wp:lineTo x="23564" y="18567"/>
+                <wp:lineTo x="23564" y="3404"/>
+                <wp:lineTo x="22194" y="-1238"/>
+                <wp:lineTo x="22194" y="-2166"/>
+                <wp:lineTo x="-822" y="-2166"/>
               </wp:wrapPolygon>
             </wp:wrapThrough>
             <wp:docPr id="5" name="Рисунок 5"/>
-            <wp:cNvGraphicFramePr>
-              <a:graphicFrameLocks xmlns:a="http://schemas.openxmlformats.org/drawingml/2006/main" noChangeAspect="1"/>
-            </wp:cNvGraphicFramePr>
-            <a:graphic xmlns:a="http://schemas.openxmlformats.org/drawingml/2006/main">
-              <a:graphicData uri="http://schemas.openxmlformats.org/drawingml/2006/picture">
-                <pic:pic xmlns:pic="http://schemas.openxmlformats.org/drawingml/2006/picture">
-                  <pic:nvPicPr>
-                    <pic:cNvPr id="1" name=""/>
-                    <pic:cNvPicPr/>
-                  </pic:nvPicPr>
-                  <pic:blipFill>
-                    <a:blip r:embed="rId6" cstate="print">
-                      <a:extLst>
-                        <a:ext uri="{28A0092B-C50C-407E-A947-70E740481C1C}">
-                          <a14:useLocalDpi xmlns:a14="http://schemas.microsoft.com/office/drawing/2010/main" val="0"/>
-                        </a:ext>
-                      </a:extLst>
-                    </a:blip>
-                    <a:stretch>
-                      <a:fillRect/>
-                    </a:stretch>
-                  </pic:blipFill>
-                  <pic:spPr>
-                    <a:xfrm>
-                      <a:off x="0" y="0"/>
-                      <a:ext cx="1592580" cy="1409700"/>
-                    </a:xfrm>
-                    <a:prstGeom prst="rect">
-                      <a:avLst/>
-                    </a:prstGeom>
-                    <a:noFill/>
-                    <a:ln>
-                      <a:noFill/>
-                    </a:ln>
-                    <a:effectLst>
-                      <a:outerShdw blurRad="63500" sx="102000" sy="102000" algn="ctr" rotWithShape="0">
-                        <a:prstClr val="black">
-                          <a:alpha val="40000"/>
-                        </a:prstClr>
-                      </a:outerShdw>
-                    </a:effectLst>
-                  </pic:spPr>
-                </pic:pic>
-              </a:graphicData>
-            </a:graphic>
-            <wp14:sizeRelH relativeFrom="margin">
-              <wp14:pctWidth>0</wp14:pctWidth>
-            </wp14:sizeRelH>
-            <wp14:sizeRelV relativeFrom="margin">
-              <wp14:pctHeight>0</wp14:pctHeight>
-            </wp14:sizeRelV>
-          </wp:anchor>
-        </w:drawing>
-      </w:r>
-      <w:r>
-        <w:rPr>
-          <w:noProof/>
-        </w:rPr>
-        <w:drawing>
-          <wp:anchor distT="0" distB="0" distL="114300" distR="114300" simplePos="0" relativeHeight="251663360" behindDoc="0" locked="0" layoutInCell="1" allowOverlap="1" wp14:anchorId="2438B873" wp14:editId="63E02D0C">
-            <wp:simplePos x="0" y="0"/>
-            <wp:positionH relativeFrom="margin">
-              <wp:posOffset>78105</wp:posOffset>
-            </wp:positionH>
-            <wp:positionV relativeFrom="paragraph">
-              <wp:posOffset>4457065</wp:posOffset>
-            </wp:positionV>
-            <wp:extent cx="1584325" cy="1193800"/>
-            <wp:effectExtent l="95250" t="76200" r="92075" b="82550"/>
-            <wp:wrapThrough wrapText="bothSides">
-              <wp:wrapPolygon edited="0">
-                <wp:start x="-779" y="-1379"/>
-                <wp:lineTo x="-1299" y="-1034"/>
-                <wp:lineTo x="-1039" y="22749"/>
-                <wp:lineTo x="22336" y="22749"/>
-                <wp:lineTo x="22596" y="4481"/>
-                <wp:lineTo x="22076" y="-689"/>
-                <wp:lineTo x="22076" y="-1379"/>
-                <wp:lineTo x="-779" y="-1379"/>
-              </wp:wrapPolygon>
-            </wp:wrapThrough>
-            <wp:docPr id="6" name="Рисунок 6"/>
-            <wp:cNvGraphicFramePr>
-              <a:graphicFrameLocks xmlns:a="http://schemas.openxmlformats.org/drawingml/2006/main" noChangeAspect="1"/>
-            </wp:cNvGraphicFramePr>
-            <a:graphic xmlns:a="http://schemas.openxmlformats.org/drawingml/2006/main">
-              <a:graphicData uri="http://schemas.openxmlformats.org/drawingml/2006/picture">
-                <pic:pic xmlns:pic="http://schemas.openxmlformats.org/drawingml/2006/picture">
-                  <pic:nvPicPr>
-                    <pic:cNvPr id="1" name=""/>
-                    <pic:cNvPicPr/>
-                  </pic:nvPicPr>
-                  <pic:blipFill>
-                    <a:blip r:embed="rId7" cstate="print">
-                      <a:extLst>
-                        <a:ext uri="{28A0092B-C50C-407E-A947-70E740481C1C}">
-                          <a14:useLocalDpi xmlns:a14="http://schemas.microsoft.com/office/drawing/2010/main" val="0"/>
-                        </a:ext>
-                      </a:extLst>
-                    </a:blip>
-                    <a:stretch>
-                      <a:fillRect/>
-                    </a:stretch>
-                  </pic:blipFill>
-                  <pic:spPr>
-                    <a:xfrm>
-                      <a:off x="0" y="0"/>
-                      <a:ext cx="1584325" cy="1193800"/>
-                    </a:xfrm>
-                    <a:prstGeom prst="rect">
-                      <a:avLst/>
-                    </a:prstGeom>
-                    <a:noFill/>
-                    <a:ln>
-                      <a:noFill/>
-                    </a:ln>
-                    <a:effectLst>
-                      <a:outerShdw blurRad="63500" sx="102000" sy="102000" algn="ctr" rotWithShape="0">
-                        <a:prstClr val="black">
-                          <a:alpha val="40000"/>
-                        </a:prstClr>
-                      </a:outerShdw>
-                    </a:effectLst>
-                  </pic:spPr>
-                </pic:pic>
-              </a:graphicData>
-            </a:graphic>
-            <wp14:sizeRelH relativeFrom="margin">
-              <wp14:pctWidth>0</wp14:pctWidth>
-            </wp14:sizeRelH>
-            <wp14:sizeRelV relativeFrom="margin">
-              <wp14:pctHeight>0</wp14:pctHeight>
-            </wp14:sizeRelV>
-          </wp:anchor>
-        </w:drawing>
-      </w:r>
-      <w:r>
-        <w:rPr>
-          <w:noProof/>
-        </w:rPr>
-        <w:drawing>
-          <wp:anchor distT="0" distB="0" distL="114300" distR="114300" simplePos="0" relativeHeight="251666432" behindDoc="0" locked="0" layoutInCell="1" allowOverlap="1" wp14:anchorId="72745D6E" wp14:editId="457B5F41">
-            <wp:simplePos x="0" y="0"/>
-            <wp:positionH relativeFrom="margin">
-              <wp:posOffset>3563620</wp:posOffset>
-            </wp:positionH>
-            <wp:positionV relativeFrom="paragraph">
-              <wp:posOffset>4222115</wp:posOffset>
-            </wp:positionV>
-            <wp:extent cx="2489200" cy="1898650"/>
-            <wp:effectExtent l="76200" t="95250" r="82550" b="101600"/>
-            <wp:wrapThrough wrapText="bothSides">
-              <wp:wrapPolygon edited="0">
-                <wp:start x="-661" y="-1084"/>
-                <wp:lineTo x="-661" y="22539"/>
-                <wp:lineTo x="22151" y="22539"/>
-                <wp:lineTo x="22151" y="-1084"/>
-                <wp:lineTo x="-661" y="-1084"/>
-              </wp:wrapPolygon>
-            </wp:wrapThrough>
-            <wp:docPr id="8" name="Рисунок 8"/>
-            <wp:cNvGraphicFramePr>
-              <a:graphicFrameLocks xmlns:a="http://schemas.openxmlformats.org/drawingml/2006/main" noChangeAspect="1"/>
-            </wp:cNvGraphicFramePr>
-            <a:graphic xmlns:a="http://schemas.openxmlformats.org/drawingml/2006/main">
-              <a:graphicData uri="http://schemas.openxmlformats.org/drawingml/2006/picture">
-                <pic:pic xmlns:pic="http://schemas.openxmlformats.org/drawingml/2006/picture">
-                  <pic:nvPicPr>
-                    <pic:cNvPr id="1" name=""/>
-                    <pic:cNvPicPr/>
-                  </pic:nvPicPr>
-                  <pic:blipFill>
-                    <a:blip r:embed="rId8" cstate="print">
-                      <a:extLst>
-                        <a:ext uri="{28A0092B-C50C-407E-A947-70E740481C1C}">
-                          <a14:useLocalDpi xmlns:a14="http://schemas.microsoft.com/office/drawing/2010/main" val="0"/>
-                        </a:ext>
-                      </a:extLst>
-                    </a:blip>
-                    <a:stretch>
-                      <a:fillRect/>
-                    </a:stretch>
-                  </pic:blipFill>
-                  <pic:spPr>
-                    <a:xfrm>
-                      <a:off x="0" y="0"/>
-                      <a:ext cx="2489200" cy="1898650"/>
-                    </a:xfrm>
-                    <a:prstGeom prst="rect">
-                      <a:avLst/>
-                    </a:prstGeom>
-                    <a:noFill/>
-                    <a:ln>
-                      <a:noFill/>
-                    </a:ln>
-                    <a:effectLst>
-                      <a:outerShdw blurRad="63500" sx="102000" sy="102000" algn="ctr" rotWithShape="0">
-                        <a:prstClr val="black">
-                          <a:alpha val="40000"/>
-                        </a:prstClr>
-                      </a:outerShdw>
-                    </a:effectLst>
-                  </pic:spPr>
-                </pic:pic>
-              </a:graphicData>
-            </a:graphic>
-            <wp14:sizeRelH relativeFrom="margin">
-              <wp14:pctWidth>0</wp14:pctWidth>
-            </wp14:sizeRelH>
-            <wp14:sizeRelV relativeFrom="margin">
-              <wp14:pctHeight>0</wp14:pctHeight>
-            </wp14:sizeRelV>
-          </wp:anchor>
-        </w:drawing>
-      </w:r>
-      <w:r>
-        <w:rPr>
-          <w:noProof/>
-        </w:rPr>
-        <w:drawing>
-          <wp:anchor distT="0" distB="0" distL="114300" distR="114300" simplePos="0" relativeHeight="251665408" behindDoc="0" locked="0" layoutInCell="1" allowOverlap="1" wp14:anchorId="3FF38AE7" wp14:editId="076A5BBC">
-            <wp:simplePos x="0" y="0"/>
-            <wp:positionH relativeFrom="margin">
-              <wp:align>right</wp:align>
-            </wp:positionH>
-            <wp:positionV relativeFrom="paragraph">
-              <wp:posOffset>2263775</wp:posOffset>
-            </wp:positionV>
-            <wp:extent cx="2520950" cy="1806575"/>
-            <wp:effectExtent l="76200" t="95250" r="69850" b="98425"/>
-            <wp:wrapThrough wrapText="bothSides">
-              <wp:wrapPolygon edited="0">
-                <wp:start x="-653" y="-1139"/>
-                <wp:lineTo x="-653" y="22549"/>
-                <wp:lineTo x="22035" y="22549"/>
-                <wp:lineTo x="22035" y="-1139"/>
-                <wp:lineTo x="-653" y="-1139"/>
-              </wp:wrapPolygon>
-            </wp:wrapThrough>
-            <wp:docPr id="10" name="Рисунок 10"/>
             <wp:cNvGraphicFramePr>
               <a:graphicFrameLocks xmlns:a="http://schemas.openxmlformats.org/drawingml/2006/main" noChangeAspect="1"/>
             </wp:cNvGraphicFramePr>
@@ -583,7 +1241,7 @@
                   <pic:spPr>
                     <a:xfrm>
                       <a:off x="0" y="0"/>
-                      <a:ext cx="2520950" cy="1806575"/>
+                      <a:ext cx="1501775" cy="1329690"/>
                     </a:xfrm>
                     <a:prstGeom prst="rect">
                       <a:avLst/>
@@ -593,9 +1251,9 @@
                       <a:noFill/>
                     </a:ln>
                     <a:effectLst>
-                      <a:outerShdw blurRad="63500" sx="102000" sy="102000" algn="ctr" rotWithShape="0">
+                      <a:outerShdw blurRad="114300" sx="104000" sy="104000" algn="ctr" rotWithShape="0">
                         <a:prstClr val="black">
-                          <a:alpha val="40000"/>
+                          <a:alpha val="29000"/>
                         </a:prstClr>
                       </a:outerShdw>
                     </a:effectLst>
@@ -603,6 +1261,12 @@
                 </pic:pic>
               </a:graphicData>
             </a:graphic>
+            <wp14:sizeRelH relativeFrom="margin">
+              <wp14:pctWidth>0</wp14:pctWidth>
+            </wp14:sizeRelH>
+            <wp14:sizeRelV relativeFrom="margin">
+              <wp14:pctHeight>0</wp14:pctHeight>
+            </wp14:sizeRelV>
           </wp:anchor>
         </w:drawing>
       </w:r>
@@ -611,26 +1275,31 @@
           <w:noProof/>
         </w:rPr>
         <w:drawing>
-          <wp:anchor distT="0" distB="0" distL="114300" distR="114300" simplePos="0" relativeHeight="251664384" behindDoc="0" locked="0" layoutInCell="1" allowOverlap="1" wp14:anchorId="6717AC1F" wp14:editId="493CA1F7">
+          <wp:anchor distT="0" distB="0" distL="114300" distR="114300" simplePos="0" relativeHeight="251663360" behindDoc="0" locked="0" layoutInCell="1" allowOverlap="1" wp14:anchorId="2438B873" wp14:editId="4D866867">
             <wp:simplePos x="0" y="0"/>
             <wp:positionH relativeFrom="margin">
               <wp:align>left</wp:align>
             </wp:positionH>
             <wp:positionV relativeFrom="paragraph">
-              <wp:posOffset>2419350</wp:posOffset>
+              <wp:posOffset>4505325</wp:posOffset>
             </wp:positionV>
-            <wp:extent cx="3238500" cy="1911350"/>
-            <wp:effectExtent l="95250" t="95250" r="95250" b="88900"/>
+            <wp:extent cx="1747520" cy="1316355"/>
+            <wp:effectExtent l="152400" t="133350" r="157480" b="131445"/>
             <wp:wrapThrough wrapText="bothSides">
               <wp:wrapPolygon edited="0">
-                <wp:start x="-635" y="-1076"/>
-                <wp:lineTo x="-635" y="22389"/>
-                <wp:lineTo x="22108" y="22389"/>
-                <wp:lineTo x="22108" y="-1076"/>
-                <wp:lineTo x="-635" y="-1076"/>
+                <wp:start x="-706" y="-2188"/>
+                <wp:lineTo x="-1884" y="-1563"/>
+                <wp:lineTo x="-1884" y="20631"/>
+                <wp:lineTo x="-706" y="23444"/>
+                <wp:lineTo x="22369" y="23444"/>
+                <wp:lineTo x="23311" y="18755"/>
+                <wp:lineTo x="23311" y="3438"/>
+                <wp:lineTo x="22369" y="-1250"/>
+                <wp:lineTo x="22369" y="-2188"/>
+                <wp:lineTo x="-706" y="-2188"/>
               </wp:wrapPolygon>
             </wp:wrapThrough>
-            <wp:docPr id="7" name="Рисунок 7"/>
+            <wp:docPr id="6" name="Рисунок 6"/>
             <wp:cNvGraphicFramePr>
               <a:graphicFrameLocks xmlns:a="http://schemas.openxmlformats.org/drawingml/2006/main" noChangeAspect="1"/>
             </wp:cNvGraphicFramePr>
@@ -656,7 +1325,7 @@
                   <pic:spPr>
                     <a:xfrm>
                       <a:off x="0" y="0"/>
-                      <a:ext cx="3238500" cy="1911350"/>
+                      <a:ext cx="1747520" cy="1316355"/>
                     </a:xfrm>
                     <a:prstGeom prst="rect">
                       <a:avLst/>
@@ -666,9 +1335,9 @@
                       <a:noFill/>
                     </a:ln>
                     <a:effectLst>
-                      <a:outerShdw blurRad="63500" sx="102000" sy="102000" algn="ctr" rotWithShape="0">
+                      <a:outerShdw blurRad="114300" sx="104000" sy="104000" algn="ctr" rotWithShape="0">
                         <a:prstClr val="black">
-                          <a:alpha val="40000"/>
+                          <a:alpha val="29000"/>
                         </a:prstClr>
                       </a:outerShdw>
                     </a:effectLst>
@@ -676,6 +1345,12 @@
                 </pic:pic>
               </a:graphicData>
             </a:graphic>
+            <wp14:sizeRelH relativeFrom="margin">
+              <wp14:pctWidth>0</wp14:pctWidth>
+            </wp14:sizeRelH>
+            <wp14:sizeRelV relativeFrom="margin">
+              <wp14:pctHeight>0</wp14:pctHeight>
+            </wp14:sizeRelV>
           </wp:anchor>
         </w:drawing>
       </w:r>
@@ -684,27 +1359,32 @@
           <w:noProof/>
         </w:rPr>
         <w:drawing>
-          <wp:anchor distT="0" distB="0" distL="114300" distR="114300" simplePos="0" relativeHeight="251661312" behindDoc="0" locked="0" layoutInCell="1" allowOverlap="1" wp14:anchorId="72C89F76" wp14:editId="35C780EA">
+          <wp:anchor distT="0" distB="0" distL="114300" distR="114300" simplePos="0" relativeHeight="251666432" behindDoc="0" locked="0" layoutInCell="1" allowOverlap="1" wp14:anchorId="72745D6E" wp14:editId="2F374693">
             <wp:simplePos x="0" y="0"/>
             <wp:positionH relativeFrom="margin">
-              <wp:posOffset>3005455</wp:posOffset>
+              <wp:align>right</wp:align>
             </wp:positionH>
             <wp:positionV relativeFrom="paragraph">
-              <wp:posOffset>393065</wp:posOffset>
+              <wp:posOffset>4028495</wp:posOffset>
             </wp:positionV>
-            <wp:extent cx="3028315" cy="1765300"/>
-            <wp:effectExtent l="95250" t="95250" r="95885" b="101600"/>
+            <wp:extent cx="2355215" cy="1796415"/>
+            <wp:effectExtent l="152400" t="152400" r="159385" b="146685"/>
             <wp:wrapThrough wrapText="bothSides">
               <wp:wrapPolygon edited="0">
-                <wp:start x="-544" y="-1165"/>
-                <wp:lineTo x="-679" y="-699"/>
-                <wp:lineTo x="-679" y="22610"/>
-                <wp:lineTo x="22148" y="22610"/>
-                <wp:lineTo x="22148" y="-1165"/>
-                <wp:lineTo x="-544" y="-1165"/>
+                <wp:start x="-524" y="-1832"/>
+                <wp:lineTo x="-1398" y="-1374"/>
+                <wp:lineTo x="-1398" y="21073"/>
+                <wp:lineTo x="-699" y="23135"/>
+                <wp:lineTo x="22188" y="23135"/>
+                <wp:lineTo x="22363" y="22677"/>
+                <wp:lineTo x="22887" y="20844"/>
+                <wp:lineTo x="22887" y="2291"/>
+                <wp:lineTo x="22013" y="-1145"/>
+                <wp:lineTo x="22013" y="-1832"/>
+                <wp:lineTo x="-524" y="-1832"/>
               </wp:wrapPolygon>
             </wp:wrapThrough>
-            <wp:docPr id="4" name="Рисунок 4"/>
+            <wp:docPr id="8" name="Рисунок 8"/>
             <wp:cNvGraphicFramePr>
               <a:graphicFrameLocks xmlns:a="http://schemas.openxmlformats.org/drawingml/2006/main" noChangeAspect="1"/>
             </wp:cNvGraphicFramePr>
@@ -730,7 +1410,7 @@
                   <pic:spPr>
                     <a:xfrm>
                       <a:off x="0" y="0"/>
-                      <a:ext cx="3028315" cy="1765300"/>
+                      <a:ext cx="2355215" cy="1796415"/>
                     </a:xfrm>
                     <a:prstGeom prst="rect">
                       <a:avLst/>
@@ -740,9 +1420,9 @@
                       <a:noFill/>
                     </a:ln>
                     <a:effectLst>
-                      <a:outerShdw blurRad="63500" sx="102000" sy="102000" algn="ctr" rotWithShape="0">
+                      <a:outerShdw blurRad="114300" sx="104000" sy="104000" algn="ctr" rotWithShape="0">
                         <a:prstClr val="black">
-                          <a:alpha val="40000"/>
+                          <a:alpha val="29000"/>
                         </a:prstClr>
                       </a:outerShdw>
                     </a:effectLst>
@@ -760,6 +1440,331 @@
         </w:drawing>
       </w:r>
       <w:r>
+        <w:rPr>
+          <w:noProof/>
+        </w:rPr>
+        <w:drawing>
+          <wp:anchor distT="0" distB="0" distL="114300" distR="114300" simplePos="0" relativeHeight="251665408" behindDoc="0" locked="0" layoutInCell="1" allowOverlap="1" wp14:anchorId="3FF38AE7" wp14:editId="046F4EB2">
+            <wp:simplePos x="0" y="0"/>
+            <wp:positionH relativeFrom="margin">
+              <wp:align>right</wp:align>
+            </wp:positionH>
+            <wp:positionV relativeFrom="paragraph">
+              <wp:posOffset>2167752</wp:posOffset>
+            </wp:positionV>
+            <wp:extent cx="2411730" cy="1727835"/>
+            <wp:effectExtent l="171450" t="152400" r="179070" b="158115"/>
+            <wp:wrapThrough wrapText="bothSides">
+              <wp:wrapPolygon edited="0">
+                <wp:start x="-512" y="-1905"/>
+                <wp:lineTo x="-1536" y="-1429"/>
+                <wp:lineTo x="-1536" y="21195"/>
+                <wp:lineTo x="-682" y="23338"/>
+                <wp:lineTo x="22180" y="23338"/>
+                <wp:lineTo x="22351" y="22862"/>
+                <wp:lineTo x="23033" y="21433"/>
+                <wp:lineTo x="23033" y="2381"/>
+                <wp:lineTo x="22180" y="-1191"/>
+                <wp:lineTo x="22180" y="-1905"/>
+                <wp:lineTo x="-512" y="-1905"/>
+              </wp:wrapPolygon>
+            </wp:wrapThrough>
+            <wp:docPr id="10" name="Рисунок 10"/>
+            <wp:cNvGraphicFramePr>
+              <a:graphicFrameLocks xmlns:a="http://schemas.openxmlformats.org/drawingml/2006/main" noChangeAspect="1"/>
+            </wp:cNvGraphicFramePr>
+            <a:graphic xmlns:a="http://schemas.openxmlformats.org/drawingml/2006/main">
+              <a:graphicData uri="http://schemas.openxmlformats.org/drawingml/2006/picture">
+                <pic:pic xmlns:pic="http://schemas.openxmlformats.org/drawingml/2006/picture">
+                  <pic:nvPicPr>
+                    <pic:cNvPr id="1" name=""/>
+                    <pic:cNvPicPr/>
+                  </pic:nvPicPr>
+                  <pic:blipFill>
+                    <a:blip r:embed="rId12" cstate="print">
+                      <a:extLst>
+                        <a:ext uri="{28A0092B-C50C-407E-A947-70E740481C1C}">
+                          <a14:useLocalDpi xmlns:a14="http://schemas.microsoft.com/office/drawing/2010/main" val="0"/>
+                        </a:ext>
+                      </a:extLst>
+                    </a:blip>
+                    <a:stretch>
+                      <a:fillRect/>
+                    </a:stretch>
+                  </pic:blipFill>
+                  <pic:spPr>
+                    <a:xfrm>
+                      <a:off x="0" y="0"/>
+                      <a:ext cx="2411730" cy="1727835"/>
+                    </a:xfrm>
+                    <a:prstGeom prst="rect">
+                      <a:avLst/>
+                    </a:prstGeom>
+                    <a:noFill/>
+                    <a:ln>
+                      <a:noFill/>
+                    </a:ln>
+                    <a:effectLst>
+                      <a:outerShdw blurRad="114300" sx="104000" sy="104000" algn="ctr" rotWithShape="0">
+                        <a:prstClr val="black">
+                          <a:alpha val="29000"/>
+                        </a:prstClr>
+                      </a:outerShdw>
+                    </a:effectLst>
+                  </pic:spPr>
+                </pic:pic>
+              </a:graphicData>
+            </a:graphic>
+            <wp14:sizeRelH relativeFrom="margin">
+              <wp14:pctWidth>0</wp14:pctWidth>
+            </wp14:sizeRelH>
+            <wp14:sizeRelV relativeFrom="margin">
+              <wp14:pctHeight>0</wp14:pctHeight>
+            </wp14:sizeRelV>
+          </wp:anchor>
+        </w:drawing>
+      </w:r>
+      <w:r>
+        <w:rPr>
+          <w:noProof/>
+        </w:rPr>
+        <w:drawing>
+          <wp:anchor distT="0" distB="0" distL="114300" distR="114300" simplePos="0" relativeHeight="251661312" behindDoc="0" locked="0" layoutInCell="1" allowOverlap="1" wp14:anchorId="72C89F76" wp14:editId="3B004D77">
+            <wp:simplePos x="0" y="0"/>
+            <wp:positionH relativeFrom="margin">
+              <wp:align>right</wp:align>
+            </wp:positionH>
+            <wp:positionV relativeFrom="paragraph">
+              <wp:posOffset>402784</wp:posOffset>
+            </wp:positionV>
+            <wp:extent cx="2893695" cy="1686560"/>
+            <wp:effectExtent l="171450" t="152400" r="173355" b="161290"/>
+            <wp:wrapThrough wrapText="bothSides">
+              <wp:wrapPolygon edited="0">
+                <wp:start x="-569" y="-1952"/>
+                <wp:lineTo x="-1280" y="-1464"/>
+                <wp:lineTo x="-1280" y="21226"/>
+                <wp:lineTo x="-711" y="23422"/>
+                <wp:lineTo x="22183" y="23422"/>
+                <wp:lineTo x="22752" y="21958"/>
+                <wp:lineTo x="22752" y="2440"/>
+                <wp:lineTo x="22041" y="-1220"/>
+                <wp:lineTo x="22041" y="-1952"/>
+                <wp:lineTo x="-569" y="-1952"/>
+              </wp:wrapPolygon>
+            </wp:wrapThrough>
+            <wp:docPr id="4" name="Рисунок 4"/>
+            <wp:cNvGraphicFramePr>
+              <a:graphicFrameLocks xmlns:a="http://schemas.openxmlformats.org/drawingml/2006/main" noChangeAspect="1"/>
+            </wp:cNvGraphicFramePr>
+            <a:graphic xmlns:a="http://schemas.openxmlformats.org/drawingml/2006/main">
+              <a:graphicData uri="http://schemas.openxmlformats.org/drawingml/2006/picture">
+                <pic:pic xmlns:pic="http://schemas.openxmlformats.org/drawingml/2006/picture">
+                  <pic:nvPicPr>
+                    <pic:cNvPr id="1" name=""/>
+                    <pic:cNvPicPr/>
+                  </pic:nvPicPr>
+                  <pic:blipFill>
+                    <a:blip r:embed="rId13" cstate="print">
+                      <a:extLst>
+                        <a:ext uri="{28A0092B-C50C-407E-A947-70E740481C1C}">
+                          <a14:useLocalDpi xmlns:a14="http://schemas.microsoft.com/office/drawing/2010/main" val="0"/>
+                        </a:ext>
+                      </a:extLst>
+                    </a:blip>
+                    <a:stretch>
+                      <a:fillRect/>
+                    </a:stretch>
+                  </pic:blipFill>
+                  <pic:spPr>
+                    <a:xfrm>
+                      <a:off x="0" y="0"/>
+                      <a:ext cx="2893695" cy="1686560"/>
+                    </a:xfrm>
+                    <a:prstGeom prst="rect">
+                      <a:avLst/>
+                    </a:prstGeom>
+                    <a:noFill/>
+                    <a:ln>
+                      <a:noFill/>
+                    </a:ln>
+                    <a:effectLst>
+                      <a:outerShdw blurRad="114300" sx="104000" sy="104000" algn="ctr" rotWithShape="0">
+                        <a:prstClr val="black">
+                          <a:alpha val="29000"/>
+                        </a:prstClr>
+                      </a:outerShdw>
+                    </a:effectLst>
+                  </pic:spPr>
+                </pic:pic>
+              </a:graphicData>
+            </a:graphic>
+            <wp14:sizeRelH relativeFrom="margin">
+              <wp14:pctWidth>0</wp14:pctWidth>
+            </wp14:sizeRelH>
+            <wp14:sizeRelV relativeFrom="margin">
+              <wp14:pctHeight>0</wp14:pctHeight>
+            </wp14:sizeRelV>
+          </wp:anchor>
+        </w:drawing>
+      </w:r>
+      <w:r>
+        <w:rPr>
+          <w:noProof/>
+        </w:rPr>
+        <w:drawing>
+          <wp:anchor distT="0" distB="0" distL="114300" distR="114300" simplePos="0" relativeHeight="251664384" behindDoc="0" locked="0" layoutInCell="1" allowOverlap="1" wp14:anchorId="6717AC1F" wp14:editId="3B4A5C8C">
+            <wp:simplePos x="0" y="0"/>
+            <wp:positionH relativeFrom="margin">
+              <wp:align>left</wp:align>
+            </wp:positionH>
+            <wp:positionV relativeFrom="paragraph">
+              <wp:posOffset>2379069</wp:posOffset>
+            </wp:positionV>
+            <wp:extent cx="3238500" cy="1911350"/>
+            <wp:effectExtent l="171450" t="152400" r="171450" b="146050"/>
+            <wp:wrapThrough wrapText="bothSides">
+              <wp:wrapPolygon edited="0">
+                <wp:start x="-635" y="-1722"/>
+                <wp:lineTo x="-1144" y="-1292"/>
+                <wp:lineTo x="-1144" y="21098"/>
+                <wp:lineTo x="-635" y="23035"/>
+                <wp:lineTo x="22108" y="23035"/>
+                <wp:lineTo x="22616" y="19591"/>
+                <wp:lineTo x="22616" y="2153"/>
+                <wp:lineTo x="22108" y="-1076"/>
+                <wp:lineTo x="22108" y="-1722"/>
+                <wp:lineTo x="-635" y="-1722"/>
+              </wp:wrapPolygon>
+            </wp:wrapThrough>
+            <wp:docPr id="7" name="Рисунок 7"/>
+            <wp:cNvGraphicFramePr>
+              <a:graphicFrameLocks xmlns:a="http://schemas.openxmlformats.org/drawingml/2006/main" noChangeAspect="1"/>
+            </wp:cNvGraphicFramePr>
+            <a:graphic xmlns:a="http://schemas.openxmlformats.org/drawingml/2006/main">
+              <a:graphicData uri="http://schemas.openxmlformats.org/drawingml/2006/picture">
+                <pic:pic xmlns:pic="http://schemas.openxmlformats.org/drawingml/2006/picture">
+                  <pic:nvPicPr>
+                    <pic:cNvPr id="1" name=""/>
+                    <pic:cNvPicPr/>
+                  </pic:nvPicPr>
+                  <pic:blipFill>
+                    <a:blip r:embed="rId14" cstate="print">
+                      <a:extLst>
+                        <a:ext uri="{28A0092B-C50C-407E-A947-70E740481C1C}">
+                          <a14:useLocalDpi xmlns:a14="http://schemas.microsoft.com/office/drawing/2010/main" val="0"/>
+                        </a:ext>
+                      </a:extLst>
+                    </a:blip>
+                    <a:stretch>
+                      <a:fillRect/>
+                    </a:stretch>
+                  </pic:blipFill>
+                  <pic:spPr>
+                    <a:xfrm>
+                      <a:off x="0" y="0"/>
+                      <a:ext cx="3238500" cy="1911350"/>
+                    </a:xfrm>
+                    <a:prstGeom prst="rect">
+                      <a:avLst/>
+                    </a:prstGeom>
+                    <a:noFill/>
+                    <a:ln>
+                      <a:noFill/>
+                    </a:ln>
+                    <a:effectLst>
+                      <a:outerShdw blurRad="114300" sx="104000" sy="104000" algn="ctr" rotWithShape="0">
+                        <a:prstClr val="black">
+                          <a:alpha val="29000"/>
+                        </a:prstClr>
+                      </a:outerShdw>
+                    </a:effectLst>
+                  </pic:spPr>
+                </pic:pic>
+              </a:graphicData>
+            </a:graphic>
+          </wp:anchor>
+        </w:drawing>
+      </w:r>
+      <w:r>
+        <w:rPr>
+          <w:noProof/>
+        </w:rPr>
+        <w:drawing>
+          <wp:anchor distT="0" distB="0" distL="114300" distR="114300" simplePos="0" relativeHeight="251660288" behindDoc="0" locked="0" layoutInCell="1" allowOverlap="1" wp14:anchorId="317C1083" wp14:editId="1C3D51A8">
+            <wp:simplePos x="0" y="0"/>
+            <wp:positionH relativeFrom="margin">
+              <wp:align>left</wp:align>
+            </wp:positionH>
+            <wp:positionV relativeFrom="paragraph">
+              <wp:posOffset>405130</wp:posOffset>
+            </wp:positionV>
+            <wp:extent cx="2774950" cy="1877695"/>
+            <wp:effectExtent l="171450" t="152400" r="177800" b="160655"/>
+            <wp:wrapThrough wrapText="bothSides">
+              <wp:wrapPolygon edited="0">
+                <wp:start x="-593" y="-1753"/>
+                <wp:lineTo x="-1335" y="-1315"/>
+                <wp:lineTo x="-1335" y="21257"/>
+                <wp:lineTo x="-741" y="23229"/>
+                <wp:lineTo x="22243" y="23229"/>
+                <wp:lineTo x="22836" y="19942"/>
+                <wp:lineTo x="22836" y="2191"/>
+                <wp:lineTo x="22094" y="-1096"/>
+                <wp:lineTo x="22094" y="-1753"/>
+                <wp:lineTo x="-593" y="-1753"/>
+              </wp:wrapPolygon>
+            </wp:wrapThrough>
+            <wp:docPr id="3" name="Рисунок 3"/>
+            <wp:cNvGraphicFramePr>
+              <a:graphicFrameLocks xmlns:a="http://schemas.openxmlformats.org/drawingml/2006/main" noChangeAspect="1"/>
+            </wp:cNvGraphicFramePr>
+            <a:graphic xmlns:a="http://schemas.openxmlformats.org/drawingml/2006/main">
+              <a:graphicData uri="http://schemas.openxmlformats.org/drawingml/2006/picture">
+                <pic:pic xmlns:pic="http://schemas.openxmlformats.org/drawingml/2006/picture">
+                  <pic:nvPicPr>
+                    <pic:cNvPr id="1" name=""/>
+                    <pic:cNvPicPr/>
+                  </pic:nvPicPr>
+                  <pic:blipFill>
+                    <a:blip r:embed="rId15" cstate="print">
+                      <a:extLst>
+                        <a:ext uri="{28A0092B-C50C-407E-A947-70E740481C1C}">
+                          <a14:useLocalDpi xmlns:a14="http://schemas.microsoft.com/office/drawing/2010/main" val="0"/>
+                        </a:ext>
+                      </a:extLst>
+                    </a:blip>
+                    <a:stretch>
+                      <a:fillRect/>
+                    </a:stretch>
+                  </pic:blipFill>
+                  <pic:spPr>
+                    <a:xfrm>
+                      <a:off x="0" y="0"/>
+                      <a:ext cx="2774950" cy="1877695"/>
+                    </a:xfrm>
+                    <a:prstGeom prst="rect">
+                      <a:avLst/>
+                    </a:prstGeom>
+                    <a:noFill/>
+                    <a:ln>
+                      <a:noFill/>
+                    </a:ln>
+                    <a:effectLst>
+                      <a:outerShdw blurRad="114300" sx="104000" sy="104000" algn="ctr" rotWithShape="0">
+                        <a:prstClr val="black">
+                          <a:alpha val="29000"/>
+                        </a:prstClr>
+                      </a:outerShdw>
+                    </a:effectLst>
+                  </pic:spPr>
+                </pic:pic>
+              </a:graphicData>
+            </a:graphic>
+          </wp:anchor>
+        </w:drawing>
+      </w:r>
+      <w:r>
         <w:t xml:space="preserve">Увесь ЮІ реалізований у піксельному стилі, а світ гри у </w:t>
       </w:r>
       <w:proofErr w:type="spellStart"/>
@@ -801,8 +1806,9 @@
           <w:noProof/>
           <w:lang w:val="ru-RU"/>
         </w:rPr>
+        <w:lastRenderedPageBreak/>
         <w:drawing>
-          <wp:anchor distT="0" distB="0" distL="114300" distR="114300" simplePos="0" relativeHeight="251675648" behindDoc="0" locked="0" layoutInCell="1" allowOverlap="1" wp14:anchorId="64C1D63D" wp14:editId="1FE5C7C6">
+          <wp:anchor distT="0" distB="0" distL="114300" distR="114300" simplePos="0" relativeHeight="251675648" behindDoc="0" locked="0" layoutInCell="1" allowOverlap="1" wp14:anchorId="64C1D63D" wp14:editId="607B61D0">
             <wp:simplePos x="0" y="0"/>
             <wp:positionH relativeFrom="margin">
               <wp:posOffset>3888105</wp:posOffset>
@@ -811,20 +1817,21 @@
               <wp:posOffset>76200</wp:posOffset>
             </wp:positionV>
             <wp:extent cx="1117600" cy="1042670"/>
-            <wp:effectExtent l="76200" t="76200" r="82550" b="81280"/>
+            <wp:effectExtent l="133350" t="133350" r="139700" b="138430"/>
             <wp:wrapThrough wrapText="bothSides">
               <wp:wrapPolygon edited="0">
-                <wp:start x="1473" y="-1579"/>
-                <wp:lineTo x="-1473" y="-1184"/>
-                <wp:lineTo x="-1473" y="18943"/>
-                <wp:lineTo x="1473" y="22889"/>
-                <wp:lineTo x="19514" y="22889"/>
-                <wp:lineTo x="19882" y="22495"/>
-                <wp:lineTo x="22827" y="18153"/>
-                <wp:lineTo x="22827" y="3946"/>
-                <wp:lineTo x="20986" y="789"/>
-                <wp:lineTo x="19145" y="-1579"/>
-                <wp:lineTo x="1473" y="-1579"/>
+                <wp:start x="2209" y="-2762"/>
+                <wp:lineTo x="-2577" y="-1973"/>
+                <wp:lineTo x="-2577" y="18153"/>
+                <wp:lineTo x="2209" y="23284"/>
+                <wp:lineTo x="2209" y="24073"/>
+                <wp:lineTo x="19514" y="24073"/>
+                <wp:lineTo x="19882" y="23284"/>
+                <wp:lineTo x="23932" y="17364"/>
+                <wp:lineTo x="23932" y="4341"/>
+                <wp:lineTo x="19882" y="-1579"/>
+                <wp:lineTo x="19514" y="-2762"/>
+                <wp:lineTo x="2209" y="-2762"/>
               </wp:wrapPolygon>
             </wp:wrapThrough>
             <wp:docPr id="15" name="Рисунок 15"/>
@@ -841,7 +1848,7 @@
                     </pic:cNvPicPr>
                   </pic:nvPicPr>
                   <pic:blipFill>
-                    <a:blip r:embed="rId12">
+                    <a:blip r:embed="rId16">
                       <a:extLst>
                         <a:ext uri="{28A0092B-C50C-407E-A947-70E740481C1C}">
                           <a14:useLocalDpi xmlns:a14="http://schemas.microsoft.com/office/drawing/2010/main" val="0"/>
@@ -866,9 +1873,9 @@
                       <a:noFill/>
                     </a:ln>
                     <a:effectLst>
-                      <a:outerShdw blurRad="63500" sx="102000" sy="102000" algn="ctr" rotWithShape="0">
+                      <a:outerShdw blurRad="114300" sx="104000" sy="104000" algn="ctr" rotWithShape="0">
                         <a:prstClr val="black">
-                          <a:alpha val="40000"/>
+                          <a:alpha val="29000"/>
                         </a:prstClr>
                       </a:outerShdw>
                     </a:effectLst>
@@ -891,7 +1898,7 @@
           <w:lang w:val="ru-RU"/>
         </w:rPr>
         <w:drawing>
-          <wp:anchor distT="0" distB="0" distL="114300" distR="114300" simplePos="0" relativeHeight="251674624" behindDoc="0" locked="0" layoutInCell="1" allowOverlap="1" wp14:anchorId="239F7801" wp14:editId="4C6F0741">
+          <wp:anchor distT="0" distB="0" distL="114300" distR="114300" simplePos="0" relativeHeight="251674624" behindDoc="0" locked="0" layoutInCell="1" allowOverlap="1" wp14:anchorId="239F7801" wp14:editId="3DCF9B08">
             <wp:simplePos x="0" y="0"/>
             <wp:positionH relativeFrom="margin">
               <wp:posOffset>2618740</wp:posOffset>
@@ -900,20 +1907,21 @@
               <wp:posOffset>76200</wp:posOffset>
             </wp:positionV>
             <wp:extent cx="1123950" cy="1049020"/>
-            <wp:effectExtent l="76200" t="76200" r="76200" b="74930"/>
+            <wp:effectExtent l="133350" t="133350" r="133350" b="132080"/>
             <wp:wrapThrough wrapText="bothSides">
               <wp:wrapPolygon edited="0">
-                <wp:start x="1464" y="-1569"/>
-                <wp:lineTo x="-1464" y="-1177"/>
-                <wp:lineTo x="-1464" y="18828"/>
-                <wp:lineTo x="1464" y="22751"/>
-                <wp:lineTo x="19403" y="22751"/>
-                <wp:lineTo x="19769" y="22358"/>
-                <wp:lineTo x="22698" y="18044"/>
-                <wp:lineTo x="22698" y="3923"/>
-                <wp:lineTo x="20868" y="785"/>
-                <wp:lineTo x="19037" y="-1569"/>
-                <wp:lineTo x="1464" y="-1569"/>
+                <wp:start x="2197" y="-2746"/>
+                <wp:lineTo x="-2563" y="-1961"/>
+                <wp:lineTo x="-2563" y="18044"/>
+                <wp:lineTo x="2197" y="23143"/>
+                <wp:lineTo x="2197" y="23927"/>
+                <wp:lineTo x="19403" y="23927"/>
+                <wp:lineTo x="19769" y="23143"/>
+                <wp:lineTo x="23797" y="17259"/>
+                <wp:lineTo x="23797" y="4315"/>
+                <wp:lineTo x="19769" y="-1569"/>
+                <wp:lineTo x="19403" y="-2746"/>
+                <wp:lineTo x="2197" y="-2746"/>
               </wp:wrapPolygon>
             </wp:wrapThrough>
             <wp:docPr id="14" name="Рисунок 14"/>
@@ -930,7 +1938,7 @@
                     </pic:cNvPicPr>
                   </pic:nvPicPr>
                   <pic:blipFill>
-                    <a:blip r:embed="rId13">
+                    <a:blip r:embed="rId17">
                       <a:extLst>
                         <a:ext uri="{28A0092B-C50C-407E-A947-70E740481C1C}">
                           <a14:useLocalDpi xmlns:a14="http://schemas.microsoft.com/office/drawing/2010/main" val="0"/>
@@ -955,9 +1963,9 @@
                       <a:noFill/>
                     </a:ln>
                     <a:effectLst>
-                      <a:outerShdw blurRad="63500" sx="102000" sy="102000" algn="ctr" rotWithShape="0">
+                      <a:outerShdw blurRad="114300" sx="104000" sy="104000" algn="ctr" rotWithShape="0">
                         <a:prstClr val="black">
-                          <a:alpha val="40000"/>
+                          <a:alpha val="29000"/>
                         </a:prstClr>
                       </a:outerShdw>
                     </a:effectLst>
@@ -980,7 +1988,7 @@
           <w:lang w:val="ru-RU"/>
         </w:rPr>
         <w:drawing>
-          <wp:anchor distT="0" distB="0" distL="114300" distR="114300" simplePos="0" relativeHeight="251672576" behindDoc="0" locked="0" layoutInCell="1" allowOverlap="1" wp14:anchorId="326D5A86" wp14:editId="532041A3">
+          <wp:anchor distT="0" distB="0" distL="114300" distR="114300" simplePos="0" relativeHeight="251672576" behindDoc="0" locked="0" layoutInCell="1" allowOverlap="1" wp14:anchorId="326D5A86" wp14:editId="2D5C0243">
             <wp:simplePos x="0" y="0"/>
             <wp:positionH relativeFrom="margin">
               <wp:posOffset>1374775</wp:posOffset>
@@ -989,20 +1997,20 @@
               <wp:posOffset>81915</wp:posOffset>
             </wp:positionV>
             <wp:extent cx="1081405" cy="1009650"/>
-            <wp:effectExtent l="76200" t="76200" r="80645" b="76200"/>
+            <wp:effectExtent l="133350" t="133350" r="137795" b="133350"/>
             <wp:wrapThrough wrapText="bothSides">
               <wp:wrapPolygon edited="0">
-                <wp:start x="1522" y="-1630"/>
-                <wp:lineTo x="-1522" y="-1223"/>
-                <wp:lineTo x="-1522" y="18340"/>
-                <wp:lineTo x="1142" y="22823"/>
-                <wp:lineTo x="19406" y="22823"/>
-                <wp:lineTo x="19786" y="22008"/>
-                <wp:lineTo x="22830" y="18747"/>
-                <wp:lineTo x="22830" y="4075"/>
-                <wp:lineTo x="20928" y="408"/>
-                <wp:lineTo x="19406" y="-1630"/>
-                <wp:lineTo x="1522" y="-1630"/>
+                <wp:start x="1903" y="-2853"/>
+                <wp:lineTo x="-2664" y="-2038"/>
+                <wp:lineTo x="-2664" y="18340"/>
+                <wp:lineTo x="1903" y="24045"/>
+                <wp:lineTo x="19406" y="24045"/>
+                <wp:lineTo x="19786" y="23230"/>
+                <wp:lineTo x="23972" y="17932"/>
+                <wp:lineTo x="23972" y="4483"/>
+                <wp:lineTo x="19786" y="-1630"/>
+                <wp:lineTo x="19406" y="-2853"/>
+                <wp:lineTo x="1903" y="-2853"/>
               </wp:wrapPolygon>
             </wp:wrapThrough>
             <wp:docPr id="18" name="Рисунок 18"/>
@@ -1019,7 +2027,7 @@
                     </pic:cNvPicPr>
                   </pic:nvPicPr>
                   <pic:blipFill>
-                    <a:blip r:embed="rId14" cstate="print">
+                    <a:blip r:embed="rId18" cstate="print">
                       <a:extLst>
                         <a:ext uri="{28A0092B-C50C-407E-A947-70E740481C1C}">
                           <a14:useLocalDpi xmlns:a14="http://schemas.microsoft.com/office/drawing/2010/main" val="0"/>
@@ -1044,9 +2052,9 @@
                       <a:noFill/>
                     </a:ln>
                     <a:effectLst>
-                      <a:outerShdw blurRad="63500" sx="102000" sy="102000" algn="ctr" rotWithShape="0">
+                      <a:outerShdw blurRad="114300" sx="104000" sy="104000" algn="ctr" rotWithShape="0">
                         <a:prstClr val="black">
-                          <a:alpha val="40000"/>
+                          <a:alpha val="29000"/>
                         </a:prstClr>
                       </a:outerShdw>
                     </a:effectLst>
@@ -1068,7 +2076,7 @@
           <w:noProof/>
         </w:rPr>
         <w:drawing>
-          <wp:anchor distT="0" distB="0" distL="114300" distR="114300" simplePos="0" relativeHeight="251677696" behindDoc="0" locked="0" layoutInCell="1" allowOverlap="1" wp14:anchorId="4A2F5BE7" wp14:editId="2E3AE4B9">
+          <wp:anchor distT="0" distB="0" distL="114300" distR="114300" simplePos="0" relativeHeight="251677696" behindDoc="0" locked="0" layoutInCell="1" allowOverlap="1" wp14:anchorId="4A2F5BE7" wp14:editId="1A8CF9E8">
             <wp:simplePos x="0" y="0"/>
             <wp:positionH relativeFrom="margin">
               <wp:align>left</wp:align>
@@ -1077,21 +2085,23 @@
               <wp:posOffset>81915</wp:posOffset>
             </wp:positionV>
             <wp:extent cx="1104900" cy="1104900"/>
-            <wp:effectExtent l="76200" t="76200" r="76200" b="76200"/>
+            <wp:effectExtent l="133350" t="133350" r="133350" b="133350"/>
             <wp:wrapThrough wrapText="bothSides">
               <wp:wrapPolygon edited="0">
-                <wp:start x="1862" y="-1490"/>
-                <wp:lineTo x="-1490" y="-1117"/>
-                <wp:lineTo x="-1117" y="22717"/>
-                <wp:lineTo x="21600" y="22717"/>
-                <wp:lineTo x="21600" y="16759"/>
-                <wp:lineTo x="21228" y="11172"/>
-                <wp:lineTo x="21228" y="10800"/>
-                <wp:lineTo x="22717" y="5214"/>
-                <wp:lineTo x="22717" y="4097"/>
-                <wp:lineTo x="20855" y="1490"/>
-                <wp:lineTo x="18621" y="-1490"/>
-                <wp:lineTo x="1862" y="-1490"/>
+                <wp:start x="2234" y="-2607"/>
+                <wp:lineTo x="-2607" y="-1862"/>
+                <wp:lineTo x="-1862" y="20483"/>
+                <wp:lineTo x="-372" y="23834"/>
+                <wp:lineTo x="21600" y="23834"/>
+                <wp:lineTo x="23090" y="21972"/>
+                <wp:lineTo x="22717" y="16014"/>
+                <wp:lineTo x="22345" y="10428"/>
+                <wp:lineTo x="22345" y="10055"/>
+                <wp:lineTo x="23834" y="4469"/>
+                <wp:lineTo x="23834" y="3724"/>
+                <wp:lineTo x="19366" y="-1862"/>
+                <wp:lineTo x="18993" y="-2607"/>
+                <wp:lineTo x="2234" y="-2607"/>
               </wp:wrapPolygon>
             </wp:wrapThrough>
             <wp:docPr id="12" name="Рисунок 12"/>
@@ -1108,7 +2118,7 @@
                     </pic:cNvPicPr>
                   </pic:nvPicPr>
                   <pic:blipFill>
-                    <a:blip r:embed="rId15" cstate="print">
+                    <a:blip r:embed="rId19" cstate="print">
                       <a:extLst>
                         <a:ext uri="{28A0092B-C50C-407E-A947-70E740481C1C}">
                           <a14:useLocalDpi xmlns:a14="http://schemas.microsoft.com/office/drawing/2010/main" val="0"/>
@@ -1133,9 +2143,9 @@
                       <a:noFill/>
                     </a:ln>
                     <a:effectLst>
-                      <a:outerShdw blurRad="63500" sx="102000" sy="102000" algn="ctr" rotWithShape="0">
+                      <a:outerShdw blurRad="114300" sx="104000" sy="104000" algn="ctr" rotWithShape="0">
                         <a:prstClr val="black">
-                          <a:alpha val="40000"/>
+                          <a:alpha val="29000"/>
                         </a:prstClr>
                       </a:outerShdw>
                     </a:effectLst>
@@ -1180,34 +2190,42 @@
           <w:lang w:val="ru-RU"/>
         </w:rPr>
       </w:pPr>
+    </w:p>
+    <w:p>
+      <w:pPr>
+        <w:rPr>
+          <w:lang w:val="ru-RU"/>
+        </w:rPr>
+      </w:pPr>
       <w:r>
         <w:rPr>
           <w:noProof/>
           <w:lang w:val="ru-RU"/>
         </w:rPr>
         <w:drawing>
-          <wp:anchor distT="0" distB="0" distL="114300" distR="114300" simplePos="0" relativeHeight="251673600" behindDoc="0" locked="0" layoutInCell="1" allowOverlap="1" wp14:anchorId="7A18A029" wp14:editId="74349B95">
+          <wp:anchor distT="0" distB="0" distL="114300" distR="114300" simplePos="0" relativeHeight="251673600" behindDoc="0" locked="0" layoutInCell="1" allowOverlap="1" wp14:anchorId="7A18A029" wp14:editId="6FAFD852">
             <wp:simplePos x="0" y="0"/>
             <wp:positionH relativeFrom="margin">
-              <wp:posOffset>3913505</wp:posOffset>
+              <wp:posOffset>3873748</wp:posOffset>
             </wp:positionH>
             <wp:positionV relativeFrom="paragraph">
-              <wp:posOffset>81915</wp:posOffset>
+              <wp:posOffset>58558</wp:posOffset>
             </wp:positionV>
             <wp:extent cx="1094740" cy="1021715"/>
-            <wp:effectExtent l="76200" t="76200" r="67310" b="83185"/>
+            <wp:effectExtent l="133350" t="133350" r="124460" b="140335"/>
             <wp:wrapThrough wrapText="bothSides">
               <wp:wrapPolygon edited="0">
-                <wp:start x="1503" y="-1611"/>
-                <wp:lineTo x="-1503" y="-1208"/>
-                <wp:lineTo x="-1503" y="18929"/>
-                <wp:lineTo x="1128" y="22956"/>
-                <wp:lineTo x="19169" y="22956"/>
-                <wp:lineTo x="22552" y="18526"/>
-                <wp:lineTo x="22552" y="4430"/>
-                <wp:lineTo x="20673" y="805"/>
-                <wp:lineTo x="19169" y="-1611"/>
-                <wp:lineTo x="1503" y="-1611"/>
+                <wp:start x="1879" y="-2819"/>
+                <wp:lineTo x="-2631" y="-2014"/>
+                <wp:lineTo x="-2631" y="18526"/>
+                <wp:lineTo x="1879" y="24164"/>
+                <wp:lineTo x="19169" y="24164"/>
+                <wp:lineTo x="19545" y="23359"/>
+                <wp:lineTo x="23680" y="17720"/>
+                <wp:lineTo x="23680" y="4430"/>
+                <wp:lineTo x="19545" y="-1611"/>
+                <wp:lineTo x="19169" y="-2819"/>
+                <wp:lineTo x="1879" y="-2819"/>
               </wp:wrapPolygon>
             </wp:wrapThrough>
             <wp:docPr id="19" name="Рисунок 19"/>
@@ -1224,7 +2242,7 @@
                     </pic:cNvPicPr>
                   </pic:nvPicPr>
                   <pic:blipFill>
-                    <a:blip r:embed="rId16" cstate="print">
+                    <a:blip r:embed="rId20" cstate="print">
                       <a:extLst>
                         <a:ext uri="{28A0092B-C50C-407E-A947-70E740481C1C}">
                           <a14:useLocalDpi xmlns:a14="http://schemas.microsoft.com/office/drawing/2010/main" val="0"/>
@@ -1249,9 +2267,9 @@
                       <a:noFill/>
                     </a:ln>
                     <a:effectLst>
-                      <a:outerShdw blurRad="63500" sx="102000" sy="102000" algn="ctr" rotWithShape="0">
+                      <a:outerShdw blurRad="114300" sx="104000" sy="104000" algn="ctr" rotWithShape="0">
                         <a:prstClr val="black">
-                          <a:alpha val="40000"/>
+                          <a:alpha val="29000"/>
                         </a:prstClr>
                       </a:outerShdw>
                     </a:effectLst>
@@ -1274,28 +2292,29 @@
           <w:lang w:val="ru-RU"/>
         </w:rPr>
         <w:drawing>
-          <wp:anchor distT="0" distB="0" distL="114300" distR="114300" simplePos="0" relativeHeight="251671552" behindDoc="0" locked="0" layoutInCell="1" allowOverlap="1" wp14:anchorId="53E52D44" wp14:editId="5168765D">
+          <wp:anchor distT="0" distB="0" distL="114300" distR="114300" simplePos="0" relativeHeight="251671552" behindDoc="0" locked="0" layoutInCell="1" allowOverlap="1" wp14:anchorId="53E52D44" wp14:editId="09FE1DF1">
             <wp:simplePos x="0" y="0"/>
             <wp:positionH relativeFrom="margin">
-              <wp:posOffset>2688590</wp:posOffset>
+              <wp:posOffset>2632931</wp:posOffset>
             </wp:positionH>
             <wp:positionV relativeFrom="paragraph">
-              <wp:posOffset>82550</wp:posOffset>
+              <wp:posOffset>35975</wp:posOffset>
             </wp:positionV>
             <wp:extent cx="1094740" cy="1021715"/>
-            <wp:effectExtent l="76200" t="76200" r="67310" b="83185"/>
+            <wp:effectExtent l="133350" t="133350" r="124460" b="140335"/>
             <wp:wrapThrough wrapText="bothSides">
               <wp:wrapPolygon edited="0">
-                <wp:start x="1503" y="-1611"/>
-                <wp:lineTo x="-1503" y="-1208"/>
-                <wp:lineTo x="-1503" y="18929"/>
-                <wp:lineTo x="1128" y="22956"/>
-                <wp:lineTo x="19169" y="22956"/>
-                <wp:lineTo x="22552" y="18526"/>
-                <wp:lineTo x="22552" y="4430"/>
-                <wp:lineTo x="20673" y="805"/>
-                <wp:lineTo x="19169" y="-1611"/>
-                <wp:lineTo x="1503" y="-1611"/>
+                <wp:start x="1879" y="-2819"/>
+                <wp:lineTo x="-2631" y="-2014"/>
+                <wp:lineTo x="-2631" y="18526"/>
+                <wp:lineTo x="1879" y="24164"/>
+                <wp:lineTo x="19169" y="24164"/>
+                <wp:lineTo x="19545" y="23359"/>
+                <wp:lineTo x="23680" y="17720"/>
+                <wp:lineTo x="23680" y="4430"/>
+                <wp:lineTo x="19545" y="-1611"/>
+                <wp:lineTo x="19169" y="-2819"/>
+                <wp:lineTo x="1879" y="-2819"/>
               </wp:wrapPolygon>
             </wp:wrapThrough>
             <wp:docPr id="17" name="Рисунок 17"/>
@@ -1312,7 +2331,7 @@
                     </pic:cNvPicPr>
                   </pic:nvPicPr>
                   <pic:blipFill>
-                    <a:blip r:embed="rId17" cstate="print">
+                    <a:blip r:embed="rId21" cstate="print">
                       <a:extLst>
                         <a:ext uri="{28A0092B-C50C-407E-A947-70E740481C1C}">
                           <a14:useLocalDpi xmlns:a14="http://schemas.microsoft.com/office/drawing/2010/main" val="0"/>
@@ -1337,9 +2356,9 @@
                       <a:noFill/>
                     </a:ln>
                     <a:effectLst>
-                      <a:outerShdw blurRad="63500" sx="102000" sy="102000" algn="ctr" rotWithShape="0">
+                      <a:outerShdw blurRad="114300" sx="104000" sy="104000" algn="ctr" rotWithShape="0">
                         <a:prstClr val="black">
-                          <a:alpha val="40000"/>
+                          <a:alpha val="29000"/>
                         </a:prstClr>
                       </a:outerShdw>
                     </a:effectLst>
@@ -1362,28 +2381,29 @@
           <w:lang w:val="ru-RU"/>
         </w:rPr>
         <w:drawing>
-          <wp:anchor distT="0" distB="0" distL="114300" distR="114300" simplePos="0" relativeHeight="251670528" behindDoc="0" locked="0" layoutInCell="1" allowOverlap="1" wp14:anchorId="6C1EFACB" wp14:editId="47AD26D0">
+          <wp:anchor distT="0" distB="0" distL="114300" distR="114300" simplePos="0" relativeHeight="251670528" behindDoc="0" locked="0" layoutInCell="1" allowOverlap="1" wp14:anchorId="6C1EFACB" wp14:editId="0AB47D5C">
             <wp:simplePos x="0" y="0"/>
             <wp:positionH relativeFrom="margin">
-              <wp:posOffset>1386205</wp:posOffset>
+              <wp:posOffset>1378254</wp:posOffset>
             </wp:positionH>
             <wp:positionV relativeFrom="paragraph">
-              <wp:posOffset>82550</wp:posOffset>
+              <wp:posOffset>35339</wp:posOffset>
             </wp:positionV>
             <wp:extent cx="1094740" cy="1022350"/>
-            <wp:effectExtent l="76200" t="76200" r="67310" b="82550"/>
+            <wp:effectExtent l="133350" t="133350" r="124460" b="139700"/>
             <wp:wrapThrough wrapText="bothSides">
               <wp:wrapPolygon edited="0">
-                <wp:start x="1503" y="-1610"/>
-                <wp:lineTo x="-1503" y="-1207"/>
-                <wp:lineTo x="-1503" y="18917"/>
-                <wp:lineTo x="1128" y="22942"/>
-                <wp:lineTo x="19169" y="22942"/>
-                <wp:lineTo x="22552" y="18514"/>
-                <wp:lineTo x="22552" y="4427"/>
-                <wp:lineTo x="20673" y="805"/>
-                <wp:lineTo x="19169" y="-1610"/>
-                <wp:lineTo x="1503" y="-1610"/>
+                <wp:start x="1879" y="-2817"/>
+                <wp:lineTo x="-2631" y="-2012"/>
+                <wp:lineTo x="-2631" y="18514"/>
+                <wp:lineTo x="1879" y="24149"/>
+                <wp:lineTo x="19169" y="24149"/>
+                <wp:lineTo x="19545" y="23344"/>
+                <wp:lineTo x="23680" y="17709"/>
+                <wp:lineTo x="23680" y="4427"/>
+                <wp:lineTo x="19545" y="-1610"/>
+                <wp:lineTo x="19169" y="-2817"/>
+                <wp:lineTo x="1879" y="-2817"/>
               </wp:wrapPolygon>
             </wp:wrapThrough>
             <wp:docPr id="16" name="Рисунок 16"/>
@@ -1400,7 +2420,7 @@
                     </pic:cNvPicPr>
                   </pic:nvPicPr>
                   <pic:blipFill>
-                    <a:blip r:embed="rId18" cstate="print">
+                    <a:blip r:embed="rId22" cstate="print">
                       <a:extLst>
                         <a:ext uri="{28A0092B-C50C-407E-A947-70E740481C1C}">
                           <a14:useLocalDpi xmlns:a14="http://schemas.microsoft.com/office/drawing/2010/main" val="0"/>
@@ -1425,9 +2445,9 @@
                       <a:noFill/>
                     </a:ln>
                     <a:effectLst>
-                      <a:outerShdw blurRad="63500" sx="102000" sy="102000" algn="ctr" rotWithShape="0">
+                      <a:outerShdw blurRad="114300" sx="104000" sy="104000" algn="ctr" rotWithShape="0">
                         <a:prstClr val="black">
-                          <a:alpha val="40000"/>
+                          <a:alpha val="29000"/>
                         </a:prstClr>
                       </a:outerShdw>
                     </a:effectLst>
@@ -1450,38 +2470,35 @@
           <w:lang w:val="ru-RU"/>
         </w:rPr>
         <w:drawing>
-          <wp:anchor distT="0" distB="0" distL="114300" distR="114300" simplePos="0" relativeHeight="251676672" behindDoc="0" locked="0" layoutInCell="1" allowOverlap="1" wp14:anchorId="4D4732E1" wp14:editId="755EE01C">
+          <wp:anchor distT="0" distB="0" distL="114300" distR="114300" simplePos="0" relativeHeight="251676672" behindDoc="0" locked="0" layoutInCell="1" allowOverlap="1" wp14:anchorId="4D4732E1" wp14:editId="2ACB7FCE">
             <wp:simplePos x="0" y="0"/>
             <wp:positionH relativeFrom="margin">
               <wp:align>left</wp:align>
             </wp:positionH>
             <wp:positionV relativeFrom="paragraph">
-              <wp:posOffset>83820</wp:posOffset>
+              <wp:posOffset>12700</wp:posOffset>
             </wp:positionV>
             <wp:extent cx="825500" cy="1002030"/>
-            <wp:effectExtent l="76200" t="76200" r="69850" b="83820"/>
+            <wp:effectExtent l="133350" t="133350" r="127000" b="140970"/>
             <wp:wrapThrough wrapText="bothSides">
               <wp:wrapPolygon edited="0">
-                <wp:start x="6978" y="-1643"/>
-                <wp:lineTo x="498" y="-1232"/>
-                <wp:lineTo x="498" y="5338"/>
-                <wp:lineTo x="-1994" y="5338"/>
-                <wp:lineTo x="-1994" y="16426"/>
-                <wp:lineTo x="0" y="18479"/>
-                <wp:lineTo x="0" y="18890"/>
-                <wp:lineTo x="5982" y="22175"/>
-                <wp:lineTo x="6480" y="22996"/>
-                <wp:lineTo x="15452" y="22996"/>
-                <wp:lineTo x="15951" y="22175"/>
-                <wp:lineTo x="21434" y="18890"/>
-                <wp:lineTo x="21434" y="18479"/>
-                <wp:lineTo x="22929" y="12319"/>
-                <wp:lineTo x="22929" y="11909"/>
-                <wp:lineTo x="21434" y="5749"/>
-                <wp:lineTo x="21434" y="5338"/>
-                <wp:lineTo x="15452" y="-821"/>
-                <wp:lineTo x="14954" y="-1643"/>
-                <wp:lineTo x="6978" y="-1643"/>
+                <wp:start x="6480" y="-2875"/>
+                <wp:lineTo x="-498" y="-2053"/>
+                <wp:lineTo x="-498" y="4517"/>
+                <wp:lineTo x="-3489" y="4517"/>
+                <wp:lineTo x="-3489" y="16015"/>
+                <wp:lineTo x="-2492" y="18068"/>
+                <wp:lineTo x="5982" y="23407"/>
+                <wp:lineTo x="6480" y="24228"/>
+                <wp:lineTo x="13957" y="24228"/>
+                <wp:lineTo x="14455" y="23407"/>
+                <wp:lineTo x="23428" y="18068"/>
+                <wp:lineTo x="24425" y="11498"/>
+                <wp:lineTo x="24425" y="11087"/>
+                <wp:lineTo x="21434" y="4928"/>
+                <wp:lineTo x="21434" y="4106"/>
+                <wp:lineTo x="13957" y="-2875"/>
+                <wp:lineTo x="6480" y="-2875"/>
               </wp:wrapPolygon>
             </wp:wrapThrough>
             <wp:docPr id="13" name="Рисунок 13"/>
@@ -1498,7 +2515,7 @@
                     </pic:cNvPicPr>
                   </pic:nvPicPr>
                   <pic:blipFill>
-                    <a:blip r:embed="rId19">
+                    <a:blip r:embed="rId23">
                       <a:extLst>
                         <a:ext uri="{28A0092B-C50C-407E-A947-70E740481C1C}">
                           <a14:useLocalDpi xmlns:a14="http://schemas.microsoft.com/office/drawing/2010/main" val="0"/>
@@ -1523,9 +2540,9 @@
                       <a:noFill/>
                     </a:ln>
                     <a:effectLst>
-                      <a:outerShdw blurRad="63500" sx="102000" sy="102000" algn="ctr" rotWithShape="0">
+                      <a:outerShdw blurRad="114300" sx="104000" sy="104000" algn="ctr" rotWithShape="0">
                         <a:prstClr val="black">
-                          <a:alpha val="40000"/>
+                          <a:alpha val="29000"/>
                         </a:prstClr>
                       </a:outerShdw>
                     </a:effectLst>
@@ -1549,78 +2566,13 @@
           <w:lang w:val="ru-RU"/>
         </w:rPr>
       </w:pPr>
-      <w:r>
-        <w:rPr>
-          <w:lang w:val="ru-RU"/>
-        </w:rPr>
-        <w:br w:type="page"/>
-      </w:r>
     </w:p>
     <w:p>
       <w:pPr>
-        <w:pStyle w:val="1"/>
         <w:rPr>
           <w:lang w:val="ru-RU"/>
         </w:rPr>
       </w:pPr>
-      <w:proofErr w:type="spellStart"/>
-      <w:r>
-        <w:rPr>
-          <w:lang w:val="ru-RU"/>
-        </w:rPr>
-        <w:t>Технічні</w:t>
-      </w:r>
-      <w:proofErr w:type="spellEnd"/>
-      <w:r>
-        <w:rPr>
-          <w:lang w:val="ru-RU"/>
-        </w:rPr>
-        <w:t xml:space="preserve"> </w:t>
-      </w:r>
-      <w:proofErr w:type="spellStart"/>
-      <w:r>
-        <w:rPr>
-          <w:lang w:val="ru-RU"/>
-        </w:rPr>
-        <w:t>моменти</w:t>
-      </w:r>
-      <w:proofErr w:type="spellEnd"/>
-    </w:p>
-    <w:p>
-      <w:r>
-        <w:t xml:space="preserve">Під час генерації ландшафту та перешкод використовується метод, який полягає і тому, що персонаж залишається на місці, а все навколо рухається і зникає, коли камера перестає бачити ці об’єкти(для генерації доріжки, по якій біжить головний герой, яка складається з двох однакових об’єктів, </w:t>
-      </w:r>
-      <w:proofErr w:type="spellStart"/>
-      <w:r>
-        <w:t>переносимо</w:t>
-      </w:r>
-      <w:proofErr w:type="spellEnd"/>
-      <w:r>
-        <w:t xml:space="preserve"> задню, яку камера не бачить, наперед)</w:t>
-      </w:r>
-      <w:r>
-        <w:rPr>
-          <w:lang w:val="ru-RU"/>
-        </w:rPr>
-        <w:t xml:space="preserve">. </w:t>
-      </w:r>
-      <w:r>
-        <w:t>Код гнучкий, тобто, достатньо додати 3д модель у папку проекту і додати об’єкт у масив елементів(ландшафт\перешкоди\монети)</w:t>
-      </w:r>
-      <w:r>
-        <w:t xml:space="preserve">. </w:t>
-      </w:r>
-      <w:r>
-        <w:t xml:space="preserve">Для зручнішого використання </w:t>
-      </w:r>
-      <w:proofErr w:type="spellStart"/>
-      <w:r>
-        <w:t>спрайтів</w:t>
-      </w:r>
-      <w:proofErr w:type="spellEnd"/>
-      <w:r>
-        <w:t xml:space="preserve"> кнопок, ми їх розрізали на 9 частин, і вони будуть змінювати свій розмір, зберігаючи квадратність пікселів.</w:t>
-      </w:r>
     </w:p>
     <w:p>
       <w:pPr>
@@ -1628,6 +2580,107 @@
           <w:lang w:val="ru-RU"/>
         </w:rPr>
       </w:pPr>
+      <w:r>
+        <w:rPr>
+          <w:lang w:val="ru-RU"/>
+        </w:rPr>
+        <w:br w:type="page"/>
+      </w:r>
+    </w:p>
+    <w:p>
+      <w:pPr>
+        <w:pStyle w:val="2"/>
+      </w:pPr>
+      <w:bookmarkStart w:id="4" w:name="_Toc150452721"/>
+      <w:proofErr w:type="spellStart"/>
+      <w:r>
+        <w:rPr>
+          <w:lang w:val="ru-RU"/>
+        </w:rPr>
+        <w:lastRenderedPageBreak/>
+        <w:t>Технічні</w:t>
+      </w:r>
+      <w:proofErr w:type="spellEnd"/>
+      <w:r>
+        <w:rPr>
+          <w:lang w:val="ru-RU"/>
+        </w:rPr>
+        <w:t xml:space="preserve"> </w:t>
+      </w:r>
+      <w:proofErr w:type="spellStart"/>
+      <w:r>
+        <w:rPr>
+          <w:lang w:val="ru-RU"/>
+        </w:rPr>
+        <w:t>моменти</w:t>
+      </w:r>
+      <w:bookmarkEnd w:id="4"/>
+      <w:proofErr w:type="spellEnd"/>
+    </w:p>
+    <w:p>
+      <w:r>
+        <w:t xml:space="preserve">Під час генерації ландшафту та перешкод використовується метод, який полягає і тому, що персонаж залишається на місці, а все навколо рухається і зникає, коли камера перестає бачити ці об’єкти(для генерації доріжки, по якій біжить головний герой, яка складається з двох однакових об’єктів, </w:t>
+      </w:r>
+      <w:proofErr w:type="spellStart"/>
+      <w:r>
+        <w:t>переносимо</w:t>
+      </w:r>
+      <w:proofErr w:type="spellEnd"/>
+      <w:r>
+        <w:t xml:space="preserve"> задню, яку камера не бачить, наперед)</w:t>
+      </w:r>
+      <w:r>
+        <w:rPr>
+          <w:lang w:val="ru-RU"/>
+        </w:rPr>
+        <w:t xml:space="preserve">. </w:t>
+      </w:r>
+      <w:r>
+        <w:t>Код гнучкий, тобто, достатньо додати 3д модель у папку проекту і додати об’єкт у масив елементів(ландшафт\перешкоди\монети)</w:t>
+      </w:r>
+      <w:r>
+        <w:t xml:space="preserve">. </w:t>
+      </w:r>
+      <w:r>
+        <w:t xml:space="preserve">Для зручнішого використання </w:t>
+      </w:r>
+      <w:proofErr w:type="spellStart"/>
+      <w:r>
+        <w:t>спрайтів</w:t>
+      </w:r>
+      <w:proofErr w:type="spellEnd"/>
+      <w:r>
+        <w:t xml:space="preserve"> кнопок, ми їх розрізали на 9 частин, і вони будуть змінювати свій розмір, зберігаючи квадратність пікселів.</w:t>
+      </w:r>
+      <w:r>
+        <w:t xml:space="preserve"> </w:t>
+      </w:r>
+      <w:r>
+        <w:t xml:space="preserve">Також було використане </w:t>
+      </w:r>
+      <w:proofErr w:type="spellStart"/>
+      <w:r>
+        <w:t>анімування</w:t>
+      </w:r>
+      <w:proofErr w:type="spellEnd"/>
+      <w:r>
+        <w:t xml:space="preserve"> бігу головного героя, швидкість анімації змінюється лінійно відносно швидкості руху перепон до героя. </w:t>
+      </w:r>
+      <w:proofErr w:type="spellStart"/>
+      <w:r>
+        <w:t>Реалізаця</w:t>
+      </w:r>
+      <w:proofErr w:type="spellEnd"/>
+      <w:r>
+        <w:t xml:space="preserve"> більшості контролів(швидкість, програш гри, меню, рахівник рахунку, швидкість анімації, візуальні ефекти) реалізовані на камері, щоб мати простіший доступ до цих параметрів з іншого об’єкту. Весь ЮІ та робота з об’єктами дозволяє використовувати гру на різних розмірах екранів(використовували адаптивний ЮІ).</w:t>
+      </w:r>
+    </w:p>
+    <w:p>
+      <w:pPr>
+        <w:rPr>
+          <w:lang w:val="ru-RU"/>
+        </w:rPr>
+      </w:pPr>
       <w:proofErr w:type="spellStart"/>
       <w:r>
         <w:rPr>
@@ -2110,13 +3163,251 @@
     </w:p>
     <w:p/>
     <w:sectPr>
+      <w:headerReference w:type="default" r:id="rId24"/>
       <w:pgSz w:w="11906" w:h="16838"/>
       <w:pgMar w:top="850" w:right="850" w:bottom="850" w:left="1417" w:header="708" w:footer="708" w:gutter="0"/>
+      <w:pgNumType w:start="0"/>
       <w:cols w:space="708"/>
+      <w:titlePg/>
       <w:docGrid w:linePitch="360"/>
     </w:sectPr>
   </w:body>
 </w:document>
+</file>
+
+<file path=word/endnotes.xml><?xml version="1.0" encoding="utf-8"?>
+<w:endnotes xmlns:wpc="http://schemas.microsoft.com/office/word/2010/wordprocessingCanvas" xmlns:cx="http://schemas.microsoft.com/office/drawing/2014/chartex" xmlns:cx1="http://schemas.microsoft.com/office/drawing/2015/9/8/chartex" xmlns:cx2="http://schemas.microsoft.com/office/drawing/2015/10/21/chartex" xmlns:cx3="http://schemas.microsoft.com/office/drawing/2016/5/9/chartex" xmlns:cx4="http://schemas.microsoft.com/office/drawing/2016/5/10/chartex" xmlns:cx5="http://schemas.microsoft.com/office/drawing/2016/5/11/chartex" xmlns:cx6="http://schemas.microsoft.com/office/drawing/2016/5/12/chartex" xmlns:cx7="http://schemas.microsoft.com/office/drawing/2016/5/13/chartex" xmlns:cx8="http://schemas.microsoft.com/office/drawing/2016/5/14/chartex" xmlns:mc="http://schemas.openxmlformats.org/markup-compatibility/2006" xmlns:aink="http://schemas.microsoft.com/office/drawing/2016/ink" xmlns:am3d="http://schemas.microsoft.com/office/drawing/2017/model3d" xmlns:o="urn:schemas-microsoft-com:office:office" xmlns:r="http://schemas.openxmlformats.org/officeDocument/2006/relationships" xmlns:m="http://schemas.openxmlformats.org/officeDocument/2006/math" xmlns:v="urn:schemas-microsoft-com:vml" xmlns:wp14="http://schemas.microsoft.com/office/word/2010/wordprocessingDrawing" xmlns:wp="http://schemas.openxmlformats.org/drawingml/2006/wordprocessingDrawing" xmlns:w10="urn:schemas-microsoft-com:office:word" xmlns:w="http://schemas.openxmlformats.org/wordprocessingml/2006/main" xmlns:w14="http://schemas.microsoft.com/office/word/2010/wordml" xmlns:w15="http://schemas.microsoft.com/office/word/2012/wordml" xmlns:w16cex="http://schemas.microsoft.com/office/word/2018/wordml/cex" xmlns:w16cid="http://schemas.microsoft.com/office/word/2016/wordml/cid" xmlns:w16="http://schemas.microsoft.com/office/word/2018/wordml" xmlns:w16sdtdh="http://schemas.microsoft.com/office/word/2020/wordml/sdtdatahash" xmlns:w16se="http://schemas.microsoft.com/office/word/2015/wordml/symex" xmlns:wpg="http://schemas.microsoft.com/office/word/2010/wordprocessingGroup" xmlns:wpi="http://schemas.microsoft.com/office/word/2010/wordprocessingInk" xmlns:wne="http://schemas.microsoft.com/office/word/2006/wordml" xmlns:wps="http://schemas.microsoft.com/office/word/2010/wordprocessingShape" mc:Ignorable="w14 w15 w16se w16cid w16 w16cex w16sdtdh wp14">
+  <w:endnote w:type="separator" w:id="-1">
+    <w:p>
+      <w:pPr>
+        <w:spacing w:after="0" w:line="240" w:lineRule="auto"/>
+      </w:pPr>
+      <w:r>
+        <w:separator/>
+      </w:r>
+    </w:p>
+  </w:endnote>
+  <w:endnote w:type="continuationSeparator" w:id="0">
+    <w:p>
+      <w:pPr>
+        <w:spacing w:after="0" w:line="240" w:lineRule="auto"/>
+      </w:pPr>
+      <w:r>
+        <w:continuationSeparator/>
+      </w:r>
+    </w:p>
+  </w:endnote>
+</w:endnotes>
+</file>
+
+<file path=word/footnotes.xml><?xml version="1.0" encoding="utf-8"?>
+<w:footnotes xmlns:wpc="http://schemas.microsoft.com/office/word/2010/wordprocessingCanvas" xmlns:cx="http://schemas.microsoft.com/office/drawing/2014/chartex" xmlns:cx1="http://schemas.microsoft.com/office/drawing/2015/9/8/chartex" xmlns:cx2="http://schemas.microsoft.com/office/drawing/2015/10/21/chartex" xmlns:cx3="http://schemas.microsoft.com/office/drawing/2016/5/9/chartex" xmlns:cx4="http://schemas.microsoft.com/office/drawing/2016/5/10/chartex" xmlns:cx5="http://schemas.microsoft.com/office/drawing/2016/5/11/chartex" xmlns:cx6="http://schemas.microsoft.com/office/drawing/2016/5/12/chartex" xmlns:cx7="http://schemas.microsoft.com/office/drawing/2016/5/13/chartex" xmlns:cx8="http://schemas.microsoft.com/office/drawing/2016/5/14/chartex" xmlns:mc="http://schemas.openxmlformats.org/markup-compatibility/2006" xmlns:aink="http://schemas.microsoft.com/office/drawing/2016/ink" xmlns:am3d="http://schemas.microsoft.com/office/drawing/2017/model3d" xmlns:o="urn:schemas-microsoft-com:office:office" xmlns:r="http://schemas.openxmlformats.org/officeDocument/2006/relationships" xmlns:m="http://schemas.openxmlformats.org/officeDocument/2006/math" xmlns:v="urn:schemas-microsoft-com:vml" xmlns:wp14="http://schemas.microsoft.com/office/word/2010/wordprocessingDrawing" xmlns:wp="http://schemas.openxmlformats.org/drawingml/2006/wordprocessingDrawing" xmlns:w10="urn:schemas-microsoft-com:office:word" xmlns:w="http://schemas.openxmlformats.org/wordprocessingml/2006/main" xmlns:w14="http://schemas.microsoft.com/office/word/2010/wordml" xmlns:w15="http://schemas.microsoft.com/office/word/2012/wordml" xmlns:w16cex="http://schemas.microsoft.com/office/word/2018/wordml/cex" xmlns:w16cid="http://schemas.microsoft.com/office/word/2016/wordml/cid" xmlns:w16="http://schemas.microsoft.com/office/word/2018/wordml" xmlns:w16sdtdh="http://schemas.microsoft.com/office/word/2020/wordml/sdtdatahash" xmlns:w16se="http://schemas.microsoft.com/office/word/2015/wordml/symex" xmlns:wpg="http://schemas.microsoft.com/office/word/2010/wordprocessingGroup" xmlns:wpi="http://schemas.microsoft.com/office/word/2010/wordprocessingInk" xmlns:wne="http://schemas.microsoft.com/office/word/2006/wordml" xmlns:wps="http://schemas.microsoft.com/office/word/2010/wordprocessingShape" mc:Ignorable="w14 w15 w16se w16cid w16 w16cex w16sdtdh wp14">
+  <w:footnote w:type="separator" w:id="-1">
+    <w:p>
+      <w:pPr>
+        <w:spacing w:after="0" w:line="240" w:lineRule="auto"/>
+      </w:pPr>
+      <w:r>
+        <w:separator/>
+      </w:r>
+    </w:p>
+  </w:footnote>
+  <w:footnote w:type="continuationSeparator" w:id="0">
+    <w:p>
+      <w:pPr>
+        <w:spacing w:after="0" w:line="240" w:lineRule="auto"/>
+      </w:pPr>
+      <w:r>
+        <w:continuationSeparator/>
+      </w:r>
+    </w:p>
+  </w:footnote>
+</w:footnotes>
+</file>
+
+<file path=word/header1.xml><?xml version="1.0" encoding="utf-8"?>
+<w:hdr xmlns:wpc="http://schemas.microsoft.com/office/word/2010/wordprocessingCanvas" xmlns:cx="http://schemas.microsoft.com/office/drawing/2014/chartex" xmlns:cx1="http://schemas.microsoft.com/office/drawing/2015/9/8/chartex" xmlns:cx2="http://schemas.microsoft.com/office/drawing/2015/10/21/chartex" xmlns:cx3="http://schemas.microsoft.com/office/drawing/2016/5/9/chartex" xmlns:cx4="http://schemas.microsoft.com/office/drawing/2016/5/10/chartex" xmlns:cx5="http://schemas.microsoft.com/office/drawing/2016/5/11/chartex" xmlns:cx6="http://schemas.microsoft.com/office/drawing/2016/5/12/chartex" xmlns:cx7="http://schemas.microsoft.com/office/drawing/2016/5/13/chartex" xmlns:cx8="http://schemas.microsoft.com/office/drawing/2016/5/14/chartex" xmlns:mc="http://schemas.openxmlformats.org/markup-compatibility/2006" xmlns:aink="http://schemas.microsoft.com/office/drawing/2016/ink" xmlns:am3d="http://schemas.microsoft.com/office/drawing/2017/model3d" xmlns:o="urn:schemas-microsoft-com:office:office" xmlns:r="http://schemas.openxmlformats.org/officeDocument/2006/relationships" xmlns:m="http://schemas.openxmlformats.org/officeDocument/2006/math" xmlns:v="urn:schemas-microsoft-com:vml" xmlns:wp14="http://schemas.microsoft.com/office/word/2010/wordprocessingDrawing" xmlns:wp="http://schemas.openxmlformats.org/drawingml/2006/wordprocessingDrawing" xmlns:w10="urn:schemas-microsoft-com:office:word" xmlns:w="http://schemas.openxmlformats.org/wordprocessingml/2006/main" xmlns:w14="http://schemas.microsoft.com/office/word/2010/wordml" xmlns:w15="http://schemas.microsoft.com/office/word/2012/wordml" xmlns:w16cex="http://schemas.microsoft.com/office/word/2018/wordml/cex" xmlns:w16cid="http://schemas.microsoft.com/office/word/2016/wordml/cid" xmlns:w16="http://schemas.microsoft.com/office/word/2018/wordml" xmlns:w16sdtdh="http://schemas.microsoft.com/office/word/2020/wordml/sdtdatahash" xmlns:w16se="http://schemas.microsoft.com/office/word/2015/wordml/symex" xmlns:wpg="http://schemas.microsoft.com/office/word/2010/wordprocessingGroup" xmlns:wpi="http://schemas.microsoft.com/office/word/2010/wordprocessingInk" xmlns:wne="http://schemas.microsoft.com/office/word/2006/wordml" xmlns:wps="http://schemas.microsoft.com/office/word/2010/wordprocessingShape" mc:Ignorable="w14 w15 w16se w16cid w16 w16cex w16sdtdh wp14">
+  <w:p>
+    <w:pPr>
+      <w:pStyle w:val="a3"/>
+    </w:pPr>
+    <w:sdt>
+      <w:sdtPr>
+        <w:id w:val="1876341377"/>
+        <w:docPartObj>
+          <w:docPartGallery w:val="Page Numbers (Top of Page)"/>
+          <w:docPartUnique/>
+        </w:docPartObj>
+      </w:sdtPr>
+      <w:sdtContent>
+        <w:r>
+          <w:rPr>
+            <w:noProof/>
+          </w:rPr>
+          <mc:AlternateContent>
+            <mc:Choice Requires="wps">
+              <w:drawing>
+                <wp:anchor distT="0" distB="0" distL="114300" distR="114300" simplePos="0" relativeHeight="251661312" behindDoc="0" locked="0" layoutInCell="0" allowOverlap="1" wp14:anchorId="6CE3B954" wp14:editId="32BDB3C4">
+                  <wp:simplePos x="0" y="0"/>
+                  <mc:AlternateContent>
+                    <mc:Choice Requires="wp14">
+                      <wp:positionH relativeFrom="margin">
+                        <wp14:pctPosHOffset>80000</wp14:pctPosHOffset>
+                      </wp:positionH>
+                    </mc:Choice>
+                    <mc:Fallback>
+                      <wp:positionH relativeFrom="page">
+                        <wp:posOffset>5796280</wp:posOffset>
+                      </wp:positionH>
+                    </mc:Fallback>
+                  </mc:AlternateContent>
+                  <wp:positionV relativeFrom="page">
+                    <wp:posOffset>365760</wp:posOffset>
+                  </wp:positionV>
+                  <wp:extent cx="1811655" cy="1346835"/>
+                  <wp:effectExtent l="0" t="3810" r="0" b="1905"/>
+                  <wp:wrapNone/>
+                  <wp:docPr id="21" name="Прямокутник 21"/>
+                  <wp:cNvGraphicFramePr>
+                    <a:graphicFrameLocks xmlns:a="http://schemas.openxmlformats.org/drawingml/2006/main"/>
+                  </wp:cNvGraphicFramePr>
+                  <a:graphic xmlns:a="http://schemas.openxmlformats.org/drawingml/2006/main">
+                    <a:graphicData uri="http://schemas.microsoft.com/office/word/2010/wordprocessingShape">
+                      <wps:wsp>
+                        <wps:cNvSpPr>
+                          <a:spLocks noChangeArrowheads="1"/>
+                        </wps:cNvSpPr>
+                        <wps:spPr bwMode="auto">
+                          <a:xfrm>
+                            <a:off x="0" y="0"/>
+                            <a:ext cx="1811655" cy="1346835"/>
+                          </a:xfrm>
+                          <a:prstGeom prst="rect">
+                            <a:avLst/>
+                          </a:prstGeom>
+                          <a:solidFill>
+                            <a:srgbClr val="FFFFFF"/>
+                          </a:solidFill>
+                          <a:ln>
+                            <a:noFill/>
+                          </a:ln>
+                          <a:extLst>
+                            <a:ext uri="{91240B29-F687-4F45-9708-019B960494DF}">
+                              <a14:hiddenLine xmlns:a14="http://schemas.microsoft.com/office/drawing/2010/main" w="9525">
+                                <a:solidFill>
+                                  <a:srgbClr val="000000"/>
+                                </a:solidFill>
+                                <a:miter lim="800000"/>
+                                <a:headEnd/>
+                                <a:tailEnd/>
+                              </a14:hiddenLine>
+                            </a:ext>
+                          </a:extLst>
+                        </wps:spPr>
+                        <wps:txbx>
+                          <w:txbxContent>
+                            <w:p>
+                              <w:pPr>
+                                <w:jc w:val="right"/>
+                                <w:rPr>
+                                  <w:color w:val="A6A6A6" w:themeColor="background1" w:themeShade="A6"/>
+                                  <w:szCs w:val="144"/>
+                                </w:rPr>
+                              </w:pPr>
+                              <w:r>
+                                <w:fldChar w:fldCharType="begin"/>
+                              </w:r>
+                              <w:r>
+                                <w:instrText>PAGE    \* MERGEFORMAT</w:instrText>
+                              </w:r>
+                              <w:r>
+                                <w:fldChar w:fldCharType="separate"/>
+                              </w:r>
+                              <w:r>
+                                <w:rPr>
+                                  <w:color w:val="A6A6A6" w:themeColor="background1" w:themeShade="A6"/>
+                                  <w:sz w:val="144"/>
+                                  <w:szCs w:val="144"/>
+                                </w:rPr>
+                                <w:t>2</w:t>
+                              </w:r>
+                              <w:r>
+                                <w:rPr>
+                                  <w:color w:val="A6A6A6" w:themeColor="background1" w:themeShade="A6"/>
+                                  <w:sz w:val="144"/>
+                                  <w:szCs w:val="144"/>
+                                </w:rPr>
+                                <w:fldChar w:fldCharType="end"/>
+                              </w:r>
+                            </w:p>
+                          </w:txbxContent>
+                        </wps:txbx>
+                        <wps:bodyPr rot="0" vert="horz" wrap="square" lIns="91440" tIns="45720" rIns="91440" bIns="45720" anchor="t" anchorCtr="0" upright="1">
+                          <a:noAutofit/>
+                        </wps:bodyPr>
+                      </wps:wsp>
+                    </a:graphicData>
+                  </a:graphic>
+                  <wp14:sizeRelH relativeFrom="page">
+                    <wp14:pctWidth>0</wp14:pctWidth>
+                  </wp14:sizeRelH>
+                  <wp14:sizeRelV relativeFrom="page">
+                    <wp14:pctHeight>0</wp14:pctHeight>
+                  </wp14:sizeRelV>
+                </wp:anchor>
+              </w:drawing>
+            </mc:Choice>
+            <mc:Fallback>
+              <w:pict>
+                <v:rect w14:anchorId="6CE3B954" id="Прямокутник 21" o:spid="_x0000_s1031" style="position:absolute;margin-left:0;margin-top:28.8pt;width:142.65pt;height:106.05pt;z-index:251661312;visibility:visible;mso-wrap-style:square;mso-width-percent:0;mso-height-percent:0;mso-left-percent:800;mso-wrap-distance-left:9pt;mso-wrap-distance-top:0;mso-wrap-distance-right:9pt;mso-wrap-distance-bottom:0;mso-position-horizontal-relative:margin;mso-position-vertical:absolute;mso-position-vertical-relative:page;mso-width-percent:0;mso-height-percent:0;mso-left-percent:800;mso-width-relative:page;mso-height-relative:page;v-text-anchor:top" o:gfxdata="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" o:allowincell="f" stroked="f">
+                  <v:textbox>
+                    <w:txbxContent>
+                      <w:p>
+                        <w:pPr>
+                          <w:jc w:val="right"/>
+                          <w:rPr>
+                            <w:color w:val="A6A6A6" w:themeColor="background1" w:themeShade="A6"/>
+                            <w:szCs w:val="144"/>
+                          </w:rPr>
+                        </w:pPr>
+                        <w:r>
+                          <w:fldChar w:fldCharType="begin"/>
+                        </w:r>
+                        <w:r>
+                          <w:instrText>PAGE    \* MERGEFORMAT</w:instrText>
+                        </w:r>
+                        <w:r>
+                          <w:fldChar w:fldCharType="separate"/>
+                        </w:r>
+                        <w:r>
+                          <w:rPr>
+                            <w:color w:val="A6A6A6" w:themeColor="background1" w:themeShade="A6"/>
+                            <w:sz w:val="144"/>
+                            <w:szCs w:val="144"/>
+                          </w:rPr>
+                          <w:t>2</w:t>
+                        </w:r>
+                        <w:r>
+                          <w:rPr>
+                            <w:color w:val="A6A6A6" w:themeColor="background1" w:themeShade="A6"/>
+                            <w:sz w:val="144"/>
+                            <w:szCs w:val="144"/>
+                          </w:rPr>
+                          <w:fldChar w:fldCharType="end"/>
+                        </w:r>
+                      </w:p>
+                    </w:txbxContent>
+                  </v:textbox>
+                  <w10:wrap anchorx="margin" anchory="page"/>
+                </v:rect>
+              </w:pict>
+            </mc:Fallback>
+          </mc:AlternateContent>
+        </w:r>
+      </w:sdtContent>
+    </w:sdt>
+  </w:p>
+</w:hdr>
 </file>
 
 <file path=word/styles.xml><?xml version="1.0" encoding="utf-8"?>
@@ -2539,6 +3830,28 @@
       <w:szCs w:val="32"/>
     </w:rPr>
   </w:style>
+  <w:style w:type="paragraph" w:styleId="2">
+    <w:name w:val="heading 2"/>
+    <w:basedOn w:val="a"/>
+    <w:next w:val="a"/>
+    <w:link w:val="20"/>
+    <w:uiPriority w:val="9"/>
+    <w:unhideWhenUsed/>
+    <w:qFormat/>
+    <w:rsid w:val="000A5B38"/>
+    <w:pPr>
+      <w:keepNext/>
+      <w:keepLines/>
+      <w:spacing w:before="40" w:after="0"/>
+      <w:outlineLvl w:val="1"/>
+    </w:pPr>
+    <w:rPr>
+      <w:rFonts w:asciiTheme="majorHAnsi" w:eastAsiaTheme="majorEastAsia" w:hAnsiTheme="majorHAnsi" w:cstheme="majorBidi"/>
+      <w:color w:val="2F5496" w:themeColor="accent1" w:themeShade="BF"/>
+      <w:sz w:val="26"/>
+      <w:szCs w:val="26"/>
+    </w:rPr>
+  </w:style>
   <w:style w:type="character" w:default="1" w:styleId="a0">
     <w:name w:val="Default Paragraph Font"/>
     <w:uiPriority w:val="1"/>
@@ -2577,6 +3890,171 @@
       <w:color w:val="2F5496" w:themeColor="accent1" w:themeShade="BF"/>
       <w:sz w:val="32"/>
       <w:szCs w:val="32"/>
+    </w:rPr>
+  </w:style>
+  <w:style w:type="paragraph" w:styleId="a3">
+    <w:name w:val="header"/>
+    <w:basedOn w:val="a"/>
+    <w:link w:val="a4"/>
+    <w:uiPriority w:val="99"/>
+    <w:unhideWhenUsed/>
+    <w:rsid w:val="00A562D4"/>
+    <w:pPr>
+      <w:tabs>
+        <w:tab w:val="center" w:pos="4819"/>
+        <w:tab w:val="right" w:pos="9639"/>
+      </w:tabs>
+      <w:spacing w:after="0" w:line="240" w:lineRule="auto"/>
+    </w:pPr>
+  </w:style>
+  <w:style w:type="character" w:customStyle="1" w:styleId="a4">
+    <w:name w:val="Верхній колонтитул Знак"/>
+    <w:basedOn w:val="a0"/>
+    <w:link w:val="a3"/>
+    <w:uiPriority w:val="99"/>
+    <w:rsid w:val="00A562D4"/>
+  </w:style>
+  <w:style w:type="paragraph" w:styleId="a5">
+    <w:name w:val="footer"/>
+    <w:basedOn w:val="a"/>
+    <w:link w:val="a6"/>
+    <w:uiPriority w:val="99"/>
+    <w:unhideWhenUsed/>
+    <w:rsid w:val="00A562D4"/>
+    <w:pPr>
+      <w:tabs>
+        <w:tab w:val="center" w:pos="4819"/>
+        <w:tab w:val="right" w:pos="9639"/>
+      </w:tabs>
+      <w:spacing w:after="0" w:line="240" w:lineRule="auto"/>
+    </w:pPr>
+  </w:style>
+  <w:style w:type="character" w:customStyle="1" w:styleId="a6">
+    <w:name w:val="Нижній колонтитул Знак"/>
+    <w:basedOn w:val="a0"/>
+    <w:link w:val="a5"/>
+    <w:uiPriority w:val="99"/>
+    <w:rsid w:val="00A562D4"/>
+  </w:style>
+  <w:style w:type="character" w:styleId="a7">
+    <w:name w:val="page number"/>
+    <w:basedOn w:val="a0"/>
+    <w:uiPriority w:val="99"/>
+    <w:unhideWhenUsed/>
+    <w:rsid w:val="00A562D4"/>
+  </w:style>
+  <w:style w:type="paragraph" w:styleId="a8">
+    <w:name w:val="No Spacing"/>
+    <w:link w:val="a9"/>
+    <w:uiPriority w:val="1"/>
+    <w:qFormat/>
+    <w:rsid w:val="00A562D4"/>
+    <w:pPr>
+      <w:spacing w:after="0" w:line="240" w:lineRule="auto"/>
+    </w:pPr>
+    <w:rPr>
+      <w:rFonts w:eastAsiaTheme="minorEastAsia"/>
+      <w:lang w:eastAsia="uk-UA"/>
+    </w:rPr>
+  </w:style>
+  <w:style w:type="character" w:customStyle="1" w:styleId="a9">
+    <w:name w:val="Без інтервалів Знак"/>
+    <w:basedOn w:val="a0"/>
+    <w:link w:val="a8"/>
+    <w:uiPriority w:val="1"/>
+    <w:rsid w:val="00A562D4"/>
+    <w:rPr>
+      <w:rFonts w:eastAsiaTheme="minorEastAsia"/>
+      <w:lang w:eastAsia="uk-UA"/>
+    </w:rPr>
+  </w:style>
+  <w:style w:type="paragraph" w:styleId="aa">
+    <w:name w:val="TOC Heading"/>
+    <w:basedOn w:val="1"/>
+    <w:next w:val="a"/>
+    <w:uiPriority w:val="39"/>
+    <w:unhideWhenUsed/>
+    <w:qFormat/>
+    <w:rsid w:val="000A5B38"/>
+    <w:pPr>
+      <w:outlineLvl w:val="9"/>
+    </w:pPr>
+    <w:rPr>
+      <w:lang w:eastAsia="uk-UA"/>
+    </w:rPr>
+  </w:style>
+  <w:style w:type="paragraph" w:styleId="21">
+    <w:name w:val="toc 2"/>
+    <w:basedOn w:val="a"/>
+    <w:next w:val="a"/>
+    <w:autoRedefine/>
+    <w:uiPriority w:val="39"/>
+    <w:unhideWhenUsed/>
+    <w:rsid w:val="000A5B38"/>
+    <w:pPr>
+      <w:spacing w:after="100"/>
+      <w:ind w:left="220"/>
+    </w:pPr>
+    <w:rPr>
+      <w:rFonts w:eastAsiaTheme="minorEastAsia" w:cs="Times New Roman"/>
+      <w:lang w:eastAsia="uk-UA"/>
+    </w:rPr>
+  </w:style>
+  <w:style w:type="paragraph" w:styleId="11">
+    <w:name w:val="toc 1"/>
+    <w:basedOn w:val="a"/>
+    <w:next w:val="a"/>
+    <w:autoRedefine/>
+    <w:uiPriority w:val="39"/>
+    <w:unhideWhenUsed/>
+    <w:rsid w:val="000A5B38"/>
+    <w:pPr>
+      <w:spacing w:after="100"/>
+    </w:pPr>
+    <w:rPr>
+      <w:rFonts w:eastAsiaTheme="minorEastAsia" w:cs="Times New Roman"/>
+      <w:lang w:eastAsia="uk-UA"/>
+    </w:rPr>
+  </w:style>
+  <w:style w:type="paragraph" w:styleId="3">
+    <w:name w:val="toc 3"/>
+    <w:basedOn w:val="a"/>
+    <w:next w:val="a"/>
+    <w:autoRedefine/>
+    <w:uiPriority w:val="39"/>
+    <w:unhideWhenUsed/>
+    <w:rsid w:val="000A5B38"/>
+    <w:pPr>
+      <w:spacing w:after="100"/>
+      <w:ind w:left="440"/>
+    </w:pPr>
+    <w:rPr>
+      <w:rFonts w:eastAsiaTheme="minorEastAsia" w:cs="Times New Roman"/>
+      <w:lang w:eastAsia="uk-UA"/>
+    </w:rPr>
+  </w:style>
+  <w:style w:type="character" w:styleId="ab">
+    <w:name w:val="Hyperlink"/>
+    <w:basedOn w:val="a0"/>
+    <w:uiPriority w:val="99"/>
+    <w:unhideWhenUsed/>
+    <w:rsid w:val="000A5B38"/>
+    <w:rPr>
+      <w:color w:val="0563C1" w:themeColor="hyperlink"/>
+      <w:u w:val="single"/>
+    </w:rPr>
+  </w:style>
+  <w:style w:type="character" w:customStyle="1" w:styleId="20">
+    <w:name w:val="Заголовок 2 Знак"/>
+    <w:basedOn w:val="a0"/>
+    <w:link w:val="2"/>
+    <w:uiPriority w:val="9"/>
+    <w:rsid w:val="000A5B38"/>
+    <w:rPr>
+      <w:rFonts w:asciiTheme="majorHAnsi" w:eastAsiaTheme="majorEastAsia" w:hAnsiTheme="majorHAnsi" w:cstheme="majorBidi"/>
+      <w:color w:val="2F5496" w:themeColor="accent1" w:themeShade="BF"/>
+      <w:sz w:val="26"/>
+      <w:szCs w:val="26"/>
     </w:rPr>
   </w:style>
 </w:styles>
@@ -2875,4 +4353,35 @@
     </a:ext>
   </a:extLst>
 </a:theme>
+</file>
+
+<file path=customXml/item1.xml><?xml version="1.0" encoding="utf-8"?>
+<CoverPageProperties xmlns="http://schemas.microsoft.com/office/2006/coverPageProps">
+  <PublishDate>2023-01-01T00:00:00</PublishDate>
+  <Abstract/>
+  <CompanyAddress/>
+  <CompanyPhone/>
+  <CompanyFax/>
+  <CompanyEmail/>
+</CoverPageProperties>
+</file>
+
+<file path=customXml/item2.xml><?xml version="1.0" encoding="utf-8"?>
+<b:Sources xmlns:b="http://schemas.openxmlformats.org/officeDocument/2006/bibliography" xmlns="http://schemas.openxmlformats.org/officeDocument/2006/bibliography" SelectedStyle="\APASixthEditionOfficeOnline.xsl" StyleName="APA" Version="6"/>
+</file>
+
+<file path=customXml/itemProps1.xml><?xml version="1.0" encoding="utf-8"?>
+<ds:datastoreItem xmlns:ds="http://schemas.openxmlformats.org/officeDocument/2006/customXml" ds:itemID="{55AF091B-3C7A-41E3-B477-F2FDAA23CFDA}">
+  <ds:schemaRefs>
+    <ds:schemaRef ds:uri="http://schemas.microsoft.com/office/2006/coverPageProps"/>
+  </ds:schemaRefs>
+</ds:datastoreItem>
+</file>
+
+<file path=customXml/itemProps2.xml><?xml version="1.0" encoding="utf-8"?>
+<ds:datastoreItem xmlns:ds="http://schemas.openxmlformats.org/officeDocument/2006/customXml" ds:itemID="{691951E3-E35C-4B7A-A408-BDA7B2C12CDA}">
+  <ds:schemaRefs>
+    <ds:schemaRef ds:uri="http://schemas.openxmlformats.org/officeDocument/2006/bibliography"/>
+  </ds:schemaRefs>
+</ds:datastoreItem>
 </file>
</xml_diff>